<commit_message>
Various fixes while working on Metro
</commit_message>
<xml_diff>
--- a/docs/CUBE.docx
+++ b/docs/CUBE.docx
@@ -110,7 +110,26 @@
         <w:pStyle w:val="Heading1"/>
       </w:pPr>
       <w:r>
-        <w:t>Facets and Edges</w:t>
+        <w:t xml:space="preserve">Facets, </w:t>
+      </w:r>
+      <w:r>
+        <w:t>Edges</w:t>
+      </w:r>
+      <w:r>
+        <w:t>, GroupBy and Joins</w:t>
+      </w:r>
+    </w:p>
+    <w:p/>
+    <w:p>
+      <w:r>
+        <w:t xml:space="preserve">ES facets a simple group-by operation; without allowing group-by on multiple attributes, and only aggregating attributes from the root document.  </w:t>
+      </w:r>
+    </w:p>
+    <w:p>
+      <w:bookmarkStart w:id="0" w:name="_GoBack"/>
+      <w:bookmarkEnd w:id="0"/>
+      <w:r>
+        <w:t xml:space="preserve"> </w:t>
       </w:r>
     </w:p>
     <w:p>
@@ -120,6 +139,11 @@
     </w:p>
     <w:p>
       <w:r>
+        <w:t>A facet collapses all but one dimension, it can not handle more than one dimension</w:t>
+      </w:r>
+    </w:p>
+    <w:p>
+      <w:r>
         <w:t xml:space="preserve"> </w:t>
       </w:r>
     </w:p>
@@ -200,205 +224,205 @@
         <w:rPr>
           <w:b/>
         </w:rPr>
+        <w:t>select</w:t>
+      </w:r>
+      <w:r>
+        <w:t xml:space="preserve"> – additional aggregate columns added</w:t>
+      </w:r>
+    </w:p>
+    <w:p>
+      <w:pPr>
+        <w:ind w:left="720"/>
+      </w:pPr>
+      <w:r>
+        <w:rPr>
+          <w:b/>
+        </w:rPr>
+        <w:t>analytic</w:t>
+      </w:r>
+      <w:r>
+        <w:t xml:space="preserve"> – analytic columns added</w:t>
+      </w:r>
+    </w:p>
+    <w:p>
+      <w:pPr>
+        <w:ind w:left="720"/>
+      </w:pPr>
+      <w:r>
+        <w:rPr>
+          <w:b/>
+        </w:rPr>
+        <w:t>sort</w:t>
+      </w:r>
+      <w:r>
+        <w:t xml:space="preserve"> – run at end, but only if output to a list.</w:t>
+      </w:r>
+    </w:p>
+    <w:p>
+      <w:pPr>
+        <w:pStyle w:val="Heading1"/>
+      </w:pPr>
+      <w:r>
+        <w:t>QUERY STRUCTURE</w:t>
+      </w:r>
+    </w:p>
+    <w:p>
+      <w:r>
+        <w:t>Queries are in a JSON structure which can be interpreted by ESQuery.js (for ES requests, limited by ES’s functionality) and by CUBE.js (for local processing with Javascript).</w:t>
+      </w:r>
+    </w:p>
+    <w:p>
+      <w:pPr>
+        <w:pStyle w:val="Heading1"/>
+      </w:pPr>
+      <w:r>
+        <w:t xml:space="preserve">select </w:t>
+      </w:r>
+    </w:p>
+    <w:p>
+      <w:pPr>
+        <w:ind w:left="720"/>
+      </w:pPr>
+      <w:r>
+        <w:t>Can be a single attribute definition, or an array of attribute definitions.  The former will result in nameless value in each data element of the resulting cube.  The latter will result in an object, with given attributes, in each data element</w:t>
+      </w:r>
+    </w:p>
+    <w:p>
+      <w:pPr>
+        <w:ind w:left="720"/>
+      </w:pPr>
+      <w:r>
+        <w:rPr>
+          <w:b/>
+        </w:rPr>
+        <w:t xml:space="preserve">name </w:t>
+      </w:r>
+      <w:r>
+        <w:t>– The name of the attribute</w:t>
+      </w:r>
+      <w:r>
+        <w:t xml:space="preserve">.   Optional if value is a simple variable name. </w:t>
+      </w:r>
+    </w:p>
+    <w:p>
+      <w:pPr>
+        <w:ind w:left="720"/>
+      </w:pPr>
+      <w:r>
+        <w:rPr>
+          <w:b/>
+        </w:rPr>
+        <w:t>value</w:t>
+      </w:r>
+      <w:r>
+        <w:t xml:space="preserve"> – Code to generate the attribute value</w:t>
+      </w:r>
+    </w:p>
+    <w:p>
+      <w:pPr>
+        <w:ind w:left="720"/>
+      </w:pPr>
+      <w:r>
+        <w:rPr>
+          <w:b/>
+        </w:rPr>
+        <w:t>operation</w:t>
+      </w:r>
+      <w:r>
+        <w:t xml:space="preserve"> – one of many aggregate operations</w:t>
+      </w:r>
+    </w:p>
+    <w:p>
+      <w:pPr>
+        <w:ind w:left="1440"/>
+      </w:pPr>
+      <w:r>
+        <w:rPr>
+          <w:b/>
+        </w:rPr>
+        <w:t xml:space="preserve">none </w:t>
+      </w:r>
+      <w:r>
+        <w:t xml:space="preserve">– when expecting only one value </w:t>
+      </w:r>
+    </w:p>
+    <w:p>
+      <w:pPr>
+        <w:ind w:left="1440"/>
+      </w:pPr>
+      <w:r>
+        <w:rPr>
+          <w:b/>
+        </w:rPr>
+        <w:t>one</w:t>
+      </w:r>
+      <w:r>
+        <w:t xml:space="preserve"> – when expecting all value</w:t>
+      </w:r>
+      <w:r>
+        <w:t>s</w:t>
+      </w:r>
+      <w:r>
+        <w:t xml:space="preserve"> to be identical</w:t>
+      </w:r>
+    </w:p>
+    <w:p>
+      <w:pPr>
+        <w:ind w:left="1440"/>
+      </w:pPr>
+      <w:r>
+        <w:rPr>
+          <w:b/>
+        </w:rPr>
+        <w:t>binary</w:t>
+      </w:r>
+      <w:r>
+        <w:t xml:space="preserve"> – returns 1 if value found, 0 for no value</w:t>
+      </w:r>
+    </w:p>
+    <w:p>
+      <w:pPr>
+        <w:ind w:left="1440"/>
+      </w:pPr>
+      <w:r>
+        <w:rPr>
+          <w:b/>
+        </w:rPr>
+        <w:t>exists</w:t>
+      </w:r>
+      <w:r>
+        <w:t xml:space="preserve"> – same as binary</w:t>
+      </w:r>
+    </w:p>
+    <w:p>
+      <w:pPr>
+        <w:ind w:left="1440"/>
+      </w:pPr>
+      <w:r>
+        <w:rPr>
+          <w:b/>
+        </w:rPr>
+        <w:t>count</w:t>
+      </w:r>
+      <w:r>
+        <w:t xml:space="preserve"> – count </w:t>
+      </w:r>
+      <w:r>
+        <w:t xml:space="preserve">number </w:t>
+      </w:r>
+      <w:r>
+        <w:t>of values</w:t>
+      </w:r>
+    </w:p>
+    <w:p>
+      <w:pPr>
+        <w:ind w:left="1440"/>
+      </w:pPr>
+      <w:r>
+        <w:rPr>
+          <w:b/>
+        </w:rPr>
         <w:lastRenderedPageBreak/>
-        <w:t>select</w:t>
-      </w:r>
-      <w:r>
-        <w:t xml:space="preserve"> – additional aggregate columns added</w:t>
-      </w:r>
-    </w:p>
-    <w:p>
-      <w:pPr>
-        <w:ind w:left="720"/>
-      </w:pPr>
-      <w:r>
-        <w:rPr>
-          <w:b/>
-        </w:rPr>
-        <w:t>analytic</w:t>
-      </w:r>
-      <w:r>
-        <w:t xml:space="preserve"> – analytic columns added</w:t>
-      </w:r>
-    </w:p>
-    <w:p>
-      <w:pPr>
-        <w:ind w:left="720"/>
-      </w:pPr>
-      <w:r>
-        <w:rPr>
-          <w:b/>
-        </w:rPr>
-        <w:t>sort</w:t>
-      </w:r>
-      <w:r>
-        <w:t xml:space="preserve"> – run at end, but only if output to a list.</w:t>
-      </w:r>
-    </w:p>
-    <w:p>
-      <w:pPr>
-        <w:pStyle w:val="Heading1"/>
-      </w:pPr>
-      <w:r>
-        <w:t>QUERY STRUCTURE</w:t>
-      </w:r>
-    </w:p>
-    <w:p>
-      <w:r>
-        <w:t>Queries are in a JSON structure which can be interpreted by ESQuery.js (for ES requests, limited by ES’s functionality) and by CUBE.js (for local processing with Javascript).</w:t>
-      </w:r>
-    </w:p>
-    <w:p>
-      <w:pPr>
-        <w:pStyle w:val="Heading1"/>
-      </w:pPr>
-      <w:r>
-        <w:t xml:space="preserve">select </w:t>
-      </w:r>
-    </w:p>
-    <w:p>
-      <w:pPr>
-        <w:ind w:left="720"/>
-      </w:pPr>
-      <w:r>
-        <w:t>Can be a single attribute definition, or an array of attribute definitions.  The former will result in nameless value in each data element of the resulting cube.  The latter will result in an object, with given attributes, in each data element</w:t>
-      </w:r>
-    </w:p>
-    <w:p>
-      <w:pPr>
-        <w:ind w:left="720"/>
-      </w:pPr>
-      <w:r>
-        <w:rPr>
-          <w:b/>
-        </w:rPr>
-        <w:t xml:space="preserve">name </w:t>
-      </w:r>
-      <w:r>
-        <w:t>– The name of the attribute</w:t>
-      </w:r>
-      <w:r>
-        <w:t xml:space="preserve">.   Optional if value is a simple variable name. </w:t>
-      </w:r>
-    </w:p>
-    <w:p>
-      <w:pPr>
-        <w:ind w:left="720"/>
-      </w:pPr>
-      <w:r>
-        <w:rPr>
-          <w:b/>
-        </w:rPr>
-        <w:t>value</w:t>
-      </w:r>
-      <w:r>
-        <w:t xml:space="preserve"> – Code to generate the attribute value</w:t>
-      </w:r>
-    </w:p>
-    <w:p>
-      <w:pPr>
-        <w:ind w:left="720"/>
-      </w:pPr>
-      <w:r>
-        <w:rPr>
-          <w:b/>
-        </w:rPr>
-        <w:t>operation</w:t>
-      </w:r>
-      <w:r>
-        <w:t xml:space="preserve"> – one of many aggregate operations</w:t>
-      </w:r>
-    </w:p>
-    <w:p>
-      <w:pPr>
-        <w:ind w:left="1440"/>
-      </w:pPr>
-      <w:r>
-        <w:rPr>
-          <w:b/>
-        </w:rPr>
-        <w:t xml:space="preserve">none </w:t>
-      </w:r>
-      <w:r>
-        <w:t xml:space="preserve">– when expecting only one value </w:t>
-      </w:r>
-    </w:p>
-    <w:p>
-      <w:pPr>
-        <w:ind w:left="1440"/>
-      </w:pPr>
-      <w:r>
-        <w:rPr>
-          <w:b/>
-        </w:rPr>
-        <w:t>one</w:t>
-      </w:r>
-      <w:r>
-        <w:t xml:space="preserve"> – when expecting all value</w:t>
-      </w:r>
-      <w:r>
-        <w:t>s</w:t>
-      </w:r>
-      <w:r>
-        <w:t xml:space="preserve"> to be identical</w:t>
-      </w:r>
-    </w:p>
-    <w:p>
-      <w:pPr>
-        <w:ind w:left="1440"/>
-      </w:pPr>
-      <w:r>
-        <w:rPr>
-          <w:b/>
-        </w:rPr>
-        <w:t>binary</w:t>
-      </w:r>
-      <w:r>
-        <w:t xml:space="preserve"> – returns 1 if value found, 0 for no value</w:t>
-      </w:r>
-    </w:p>
-    <w:p>
-      <w:pPr>
-        <w:ind w:left="1440"/>
-      </w:pPr>
-      <w:r>
-        <w:rPr>
-          <w:b/>
-        </w:rPr>
-        <w:t>exists</w:t>
-      </w:r>
-      <w:r>
-        <w:t xml:space="preserve"> – same as binary</w:t>
-      </w:r>
-    </w:p>
-    <w:p>
-      <w:pPr>
-        <w:ind w:left="1440"/>
-      </w:pPr>
-      <w:r>
-        <w:rPr>
-          <w:b/>
-        </w:rPr>
-        <w:t>count</w:t>
-      </w:r>
-      <w:r>
-        <w:t xml:space="preserve"> – count </w:t>
-      </w:r>
-      <w:r>
-        <w:t xml:space="preserve">number </w:t>
-      </w:r>
-      <w:r>
-        <w:t>of values</w:t>
-      </w:r>
-    </w:p>
-    <w:p>
-      <w:pPr>
-        <w:ind w:left="1440"/>
-      </w:pPr>
-      <w:r>
-        <w:rPr>
-          <w:b/>
-        </w:rPr>
         <w:t xml:space="preserve">sum </w:t>
       </w:r>
       <w:r>
@@ -436,8 +460,6 @@
       <w:r>
         <w:t>to replace null in the event there is no data</w:t>
       </w:r>
-      <w:bookmarkStart w:id="0" w:name="_GoBack"/>
-      <w:bookmarkEnd w:id="0"/>
     </w:p>
     <w:p>
       <w:pPr>
@@ -528,53 +550,381 @@
         <w:rPr>
           <w:b/>
         </w:rPr>
+        <w:t>join</w:t>
+      </w:r>
+      <w:r>
+        <w:t xml:space="preserve"> – concatenate all values to a single string (optional </w:t>
+      </w:r>
+      <w:r>
+        <w:rPr>
+          <w:b/>
+        </w:rPr>
+        <w:t>select.separator</w:t>
+      </w:r>
+      <w:r>
+        <w:t xml:space="preserve"> to </w:t>
+      </w:r>
+      <w:r>
+        <w:t>use a separator)</w:t>
+      </w:r>
+    </w:p>
+    <w:p>
+      <w:pPr>
+        <w:ind w:left="720"/>
+      </w:pPr>
+      <w:r>
+        <w:rPr>
+          <w:b/>
+        </w:rPr>
+        <w:t xml:space="preserve">sort </w:t>
+      </w:r>
+      <w:r>
+        <w:t>– one of “increasing”, “decreasing” or “none” (default is “none”).  Only meaningful when the output of the query is a list, not a cube.</w:t>
+      </w:r>
+    </w:p>
+    <w:p>
+      <w:pPr>
+        <w:pStyle w:val="Heading1"/>
+      </w:pPr>
+      <w:r>
+        <w:t>where</w:t>
+      </w:r>
+    </w:p>
+    <w:p>
+      <w:pPr>
+        <w:ind w:left="720"/>
+      </w:pPr>
+      <w:r>
+        <w:t>Where clause is code to return true/false or whether the data will be included in the aggregate.  This does not impact the edges; every edge is restricted to it’s own domain.</w:t>
+      </w:r>
+    </w:p>
+    <w:p>
+      <w:pPr>
+        <w:pStyle w:val="Heading1"/>
+      </w:pPr>
+      <w:r>
+        <w:t>esfilter</w:t>
+      </w:r>
+    </w:p>
+    <w:p>
+      <w:pPr>
+        <w:ind w:left="720"/>
+      </w:pPr>
+      <w:r>
+        <w:t xml:space="preserve">like the where clause, but used by ES to filter the top-level documents only.  The where clause can filter out nested documents .  </w:t>
+      </w:r>
+      <w:r>
+        <w:rPr>
+          <w:b/>
+        </w:rPr>
+        <w:t>esfilter</w:t>
+      </w:r>
+      <w:r>
+        <w:t xml:space="preserve"> is very fast and should be used to restrict the data before it gets process further by scripts and facets.</w:t>
+      </w:r>
+    </w:p>
+    <w:p>
+      <w:pPr>
+        <w:pStyle w:val="Heading1"/>
+      </w:pPr>
+      <w:r>
+        <w:t>edges</w:t>
+      </w:r>
+    </w:p>
+    <w:p>
+      <w:pPr>
+        <w:ind w:left="720"/>
+      </w:pPr>
+      <w:r>
+        <w:t>The edge</w:t>
+      </w:r>
+      <w:r>
+        <w:t>s</w:t>
+      </w:r>
+      <w:r>
+        <w:t xml:space="preserve"> clause is an array of edge definitions.  Each edge is a column which SQL group by will be applied; with the additional stipulation that </w:t>
+      </w:r>
+      <w:r>
+        <w:t xml:space="preserve">all part so of all domains </w:t>
+      </w:r>
+      <w:r>
+        <w:t>will have values, even if null.</w:t>
+      </w:r>
+    </w:p>
+    <w:p>
+      <w:pPr>
+        <w:ind w:left="720"/>
+      </w:pPr>
+      <w:r>
+        <w:rPr>
+          <w:b/>
+        </w:rPr>
+        <w:t>name</w:t>
+      </w:r>
+      <w:r>
+        <w:t xml:space="preserve"> – The name given to the resulting edge </w:t>
+      </w:r>
+      <w:r>
+        <w:t>(optional, if the value is a simple attribute name)</w:t>
+      </w:r>
+    </w:p>
+    <w:p>
+      <w:pPr>
+        <w:ind w:left="720"/>
+      </w:pPr>
+      <w:r>
+        <w:rPr>
+          <w:b/>
+        </w:rPr>
+        <w:t>value</w:t>
+      </w:r>
+      <w:r>
+        <w:t xml:space="preserve"> – The code to generate the edge value before grouping</w:t>
+      </w:r>
+    </w:p>
+    <w:p>
+      <w:pPr>
+        <w:ind w:left="720"/>
+      </w:pPr>
+      <w:r>
+        <w:rPr>
+          <w:b/>
+        </w:rPr>
+        <w:t>range</w:t>
+      </w:r>
+      <w:r>
+        <w:t xml:space="preserve"> – Can be used instead of </w:t>
+      </w:r>
+      <w:r>
+        <w:t xml:space="preserve">value,  but only for algebraic fields: In which case, if the minimum of a domain part is in the range, it will be used in the aggregate.  </w:t>
+      </w:r>
+    </w:p>
+    <w:p>
+      <w:pPr>
+        <w:ind w:left="1440"/>
+      </w:pPr>
+      <w:r>
+        <w:rPr>
+          <w:b/>
+        </w:rPr>
+        <w:t>min</w:t>
+      </w:r>
+      <w:r>
+        <w:t xml:space="preserve"> – The code that defined the minimum value</w:t>
+      </w:r>
+    </w:p>
+    <w:p>
+      <w:pPr>
+        <w:ind w:left="1440"/>
+      </w:pPr>
+      <w:r>
+        <w:rPr>
+          <w:b/>
+        </w:rPr>
         <w:lastRenderedPageBreak/>
-        <w:t>join</w:t>
-      </w:r>
-      <w:r>
-        <w:t xml:space="preserve"> – concatenate all values to a single string (optional </w:t>
-      </w:r>
-      <w:r>
-        <w:rPr>
-          <w:b/>
-        </w:rPr>
-        <w:t>select.separator</w:t>
-      </w:r>
-      <w:r>
-        <w:t xml:space="preserve"> to </w:t>
-      </w:r>
-      <w:r>
-        <w:t>use a separator)</w:t>
-      </w:r>
-    </w:p>
-    <w:p>
-      <w:pPr>
-        <w:ind w:left="720"/>
-      </w:pPr>
-      <w:r>
-        <w:rPr>
-          <w:b/>
-        </w:rPr>
-        <w:t xml:space="preserve">sort </w:t>
-      </w:r>
-      <w:r>
-        <w:t>– one of “increasing”, “decreasing” or “none” (default is “none”).  Only meaningful when the output of the query is a list, not a cube.</w:t>
-      </w:r>
+        <w:t>max</w:t>
+      </w:r>
+      <w:r>
+        <w:t xml:space="preserve"> – The code defining the </w:t>
+      </w:r>
+      <w:r>
+        <w:t xml:space="preserve">supremum </w:t>
+      </w:r>
+    </w:p>
+    <w:p>
+      <w:pPr>
+        <w:ind w:left="720"/>
+      </w:pPr>
+      <w:r>
+        <w:rPr>
+          <w:b/>
+        </w:rPr>
+        <w:t>test</w:t>
+      </w:r>
+      <w:r>
+        <w:t xml:space="preserve"> – Can be used instead of value: Code that is responsible for returning true/false on whether the data will match the domain parts.  Use this to simulate a SQL join.</w:t>
+      </w:r>
+    </w:p>
+    <w:p>
+      <w:pPr>
+        <w:ind w:left="720"/>
+      </w:pPr>
+      <w:r>
+        <w:rPr>
+          <w:b/>
+        </w:rPr>
+        <w:t xml:space="preserve">domain </w:t>
+      </w:r>
+      <w:r>
+        <w:t>– The range of values to be part of the aggregation</w:t>
+      </w:r>
+    </w:p>
+    <w:p>
+      <w:pPr>
+        <w:ind w:left="720"/>
+      </w:pPr>
+      <w:r>
+        <w:rPr>
+          <w:b/>
+        </w:rPr>
+        <w:t>allowNulls</w:t>
+      </w:r>
+      <w:r>
+        <w:t xml:space="preserve"> – Set to true if you want to aggregate all values outside the domain </w:t>
+      </w:r>
+    </w:p>
+    <w:p>
+      <w:pPr>
+        <w:ind w:left="720"/>
+      </w:pPr>
     </w:p>
     <w:p>
       <w:pPr>
         <w:pStyle w:val="Heading1"/>
       </w:pPr>
       <w:r>
-        <w:t>where</w:t>
-      </w:r>
-    </w:p>
-    <w:p>
-      <w:pPr>
-        <w:ind w:left="720"/>
-      </w:pPr>
-      <w:r>
-        <w:t>Where clause is code to return true/false or whether the data will be included in the aggregate.  This does not impact the edges; every edge is restricted to it’s own domain.</w:t>
+        <w:t>edge.domain</w:t>
+      </w:r>
+    </w:p>
+    <w:p>
+      <w:pPr>
+        <w:ind w:left="720"/>
+      </w:pPr>
+      <w:r>
+        <w:t>The domain is defined as an attribute of every edge.  Each edge defines a covering partition</w:t>
+      </w:r>
+      <w:r>
+        <w:t>.</w:t>
+      </w:r>
+    </w:p>
+    <w:p>
+      <w:pPr>
+        <w:ind w:left="720"/>
+      </w:pPr>
+      <w:r>
+        <w:rPr>
+          <w:b/>
+        </w:rPr>
+        <w:t xml:space="preserve">name </w:t>
+      </w:r>
+      <w:r>
+        <w:t>– Name given to this domain definition, for use in other code in the query (default to type name).</w:t>
+      </w:r>
+    </w:p>
+    <w:p>
+      <w:pPr>
+        <w:ind w:left="720"/>
+      </w:pPr>
+      <w:r>
+        <w:rPr>
+          <w:b/>
+        </w:rPr>
+        <w:t xml:space="preserve">type </w:t>
+      </w:r>
+      <w:r>
+        <w:t>–</w:t>
+      </w:r>
+      <w:r>
+        <w:t xml:space="preserve"> </w:t>
+      </w:r>
+      <w:r>
+        <w:t>One o</w:t>
+      </w:r>
+      <w:r>
+        <w:t xml:space="preserve">f a few predefined types  (Default {“type”:”default”})  </w:t>
+      </w:r>
+    </w:p>
+    <w:p>
+      <w:pPr>
+        <w:ind w:left="720"/>
+      </w:pPr>
+      <w:r>
+        <w:rPr>
+          <w:b/>
+        </w:rPr>
+        <w:t>value</w:t>
+      </w:r>
+      <w:r>
+        <w:t xml:space="preserve"> – Domain partitions are technically Javascript objects with descriptive attributes (name, </w:t>
+      </w:r>
+      <w:r>
+        <w:t xml:space="preserve">value, </w:t>
+      </w:r>
+      <w:r>
+        <w:t>max</w:t>
+      </w:r>
+      <w:r>
+        <w:t>,</w:t>
+      </w:r>
+      <w:r>
+        <w:t xml:space="preserve"> min, etc).  The value</w:t>
+      </w:r>
+      <w:r>
+        <w:t xml:space="preserve"> attribute</w:t>
+      </w:r>
+      <w:r>
+        <w:t xml:space="preserve"> is code that will extract the value of the domain after aggregation is complete. </w:t>
+      </w:r>
+    </w:p>
+    <w:p>
+      <w:pPr>
+        <w:ind w:left="720"/>
+      </w:pPr>
+      <w:r>
+        <w:rPr>
+          <w:b/>
+        </w:rPr>
+        <w:t xml:space="preserve">key </w:t>
+      </w:r>
+      <w:r>
+        <w:t>– Code to extract the unique key valu</w:t>
+      </w:r>
+      <w:r>
+        <w:t>e from any</w:t>
+      </w:r>
+      <w:r>
+        <w:t xml:space="preserve"> part object</w:t>
+      </w:r>
+      <w:r>
+        <w:t xml:space="preserve"> in a partition</w:t>
+      </w:r>
+      <w:r>
+        <w:t xml:space="preserve">.  This is important so a 1-1 relationship can be established between fast values and </w:t>
+      </w:r>
+      <w:r>
+        <w:t xml:space="preserve">slow, but descriptive, </w:t>
+      </w:r>
+      <w:r>
+        <w:t>part objects</w:t>
+      </w:r>
+      <w:r>
+        <w:t>.</w:t>
+      </w:r>
+    </w:p>
+    <w:p>
+      <w:pPr>
+        <w:ind w:left="720"/>
+      </w:pPr>
+      <w:r>
+        <w:rPr>
+          <w:b/>
+        </w:rPr>
+        <w:t xml:space="preserve">isFacet </w:t>
+      </w:r>
+      <w:r>
+        <w:t xml:space="preserve">– for ES queries:  Will force each part of the domain to have it’s own facet.  Each part of the domain must be explicit, and define </w:t>
+      </w:r>
+      <w:r>
+        <w:rPr>
+          <w:b/>
+        </w:rPr>
+        <w:t>edge.domain.partition.esfilter</w:t>
+      </w:r>
+      <w:r>
+        <w:t xml:space="preserve"> as the facet filter.</w:t>
+      </w:r>
+      <w:r>
+        <w:t xml:space="preserve">  Avoid using “script” filters in facets because they are WAY slow.</w:t>
       </w:r>
     </w:p>
     <w:p>
@@ -582,106 +932,67 @@
         <w:pStyle w:val="Heading1"/>
       </w:pPr>
       <w:r>
-        <w:t>esfilter</w:t>
-      </w:r>
-    </w:p>
-    <w:p>
-      <w:pPr>
-        <w:ind w:left="720"/>
-      </w:pPr>
-      <w:r>
-        <w:t xml:space="preserve">like the where clause, but used by ES to filter the top-level documents only.  The where clause can filter out nested documents .  </w:t>
-      </w:r>
-      <w:r>
-        <w:rPr>
-          <w:b/>
-        </w:rPr>
-        <w:t>esfilter</w:t>
-      </w:r>
-      <w:r>
-        <w:t xml:space="preserve"> is very fast and should be used to restrict the data before it gets process further by scripts and facets.</w:t>
-      </w:r>
-    </w:p>
-    <w:p>
-      <w:pPr>
-        <w:pStyle w:val="Heading1"/>
-      </w:pPr>
-      <w:r>
-        <w:t>edges</w:t>
-      </w:r>
-    </w:p>
-    <w:p>
-      <w:pPr>
-        <w:ind w:left="720"/>
-      </w:pPr>
-      <w:r>
-        <w:t>The edge</w:t>
-      </w:r>
-      <w:r>
-        <w:t>s</w:t>
-      </w:r>
-      <w:r>
-        <w:t xml:space="preserve"> clause is an array of edge definitions.  Each edge is a column which SQL group by will be applied; with the additional stipulation that </w:t>
-      </w:r>
-      <w:r>
-        <w:t xml:space="preserve">all part so of all domains </w:t>
-      </w:r>
-      <w:r>
-        <w:t>will have values, even if null.</w:t>
-      </w:r>
-    </w:p>
-    <w:p>
-      <w:pPr>
-        <w:ind w:left="720"/>
-      </w:pPr>
-      <w:r>
-        <w:rPr>
-          <w:b/>
-        </w:rPr>
-        <w:t>name</w:t>
-      </w:r>
-      <w:r>
-        <w:t xml:space="preserve"> – The name given to the resulting edge </w:t>
-      </w:r>
-      <w:r>
-        <w:t>(optional, if the value is a simple attribute name)</w:t>
-      </w:r>
-    </w:p>
-    <w:p>
-      <w:pPr>
-        <w:ind w:left="720"/>
-      </w:pPr>
-      <w:r>
-        <w:rPr>
-          <w:b/>
-        </w:rPr>
-        <w:t>value</w:t>
-      </w:r>
-      <w:r>
-        <w:t xml:space="preserve"> – The code to generate the edge value before grouping</w:t>
-      </w:r>
-    </w:p>
-    <w:p>
-      <w:pPr>
-        <w:ind w:left="720"/>
-      </w:pPr>
-      <w:r>
-        <w:rPr>
-          <w:b/>
-        </w:rPr>
-        <w:t>range</w:t>
-      </w:r>
-      <w:r>
-        <w:t xml:space="preserve"> – Can be used instead of </w:t>
-      </w:r>
-      <w:r>
-        <w:t xml:space="preserve">value,  but only for algebraic fields: In which case, if the minimum of a domain part is in the range, it will be used in the aggregate.  </w:t>
-      </w:r>
-    </w:p>
-    <w:p>
-      <w:pPr>
-        <w:ind w:left="1440"/>
-      </w:pPr>
+        <w:t>edge.domain.type</w:t>
+      </w:r>
+    </w:p>
+    <w:p>
+      <w:pPr>
+        <w:ind w:left="720"/>
+      </w:pPr>
+      <w:r>
+        <w:t>Every edge must be limited to one of a few basic domain types.  Which further defines the other domain attributes which can be assigned.</w:t>
+      </w:r>
+    </w:p>
+    <w:p>
+      <w:pPr>
+        <w:ind w:left="720"/>
+      </w:pPr>
+      <w:r>
+        <w:rPr>
+          <w:b/>
+        </w:rPr>
+        <w:t>default</w:t>
+      </w:r>
+      <w:r>
+        <w:t xml:space="preserve">- </w:t>
+      </w:r>
+      <w:r>
+        <w:t xml:space="preserve">For when the type parameter is missing: </w:t>
+      </w:r>
+      <w:r>
+        <w:t xml:space="preserve">Defines parts of domain as </w:t>
+      </w:r>
+      <w:r>
+        <w:t>an unlimited set of u</w:t>
+      </w:r>
+      <w:r>
+        <w:t>nique values.  Makes sense on numbers and strings, but can be used on objects in general.</w:t>
+      </w:r>
+    </w:p>
+    <w:p>
+      <w:pPr>
+        <w:ind w:left="720"/>
+      </w:pPr>
+      <w:r>
+        <w:rPr>
+          <w:b/>
+        </w:rPr>
+        <w:t>time</w:t>
+      </w:r>
+      <w:r>
+        <w:t xml:space="preserve"> – Defines parts of a time domain.</w:t>
+      </w:r>
+    </w:p>
+    <w:p>
+      <w:pPr>
+        <w:ind w:left="1440"/>
+      </w:pPr>
+      <w:r>
+        <w:rPr>
+          <w:b/>
+        </w:rPr>
+        <w:t>edge.domain.</w:t>
+      </w:r>
       <w:r>
         <w:rPr>
           <w:b/>
@@ -689,13 +1000,19 @@
         <w:t>min</w:t>
       </w:r>
       <w:r>
-        <w:t xml:space="preserve"> – The code that defined the minimum value</w:t>
-      </w:r>
-    </w:p>
-    <w:p>
-      <w:pPr>
-        <w:ind w:left="1440"/>
-      </w:pPr>
+        <w:t xml:space="preserve"> – Minimum value of domain (optional)</w:t>
+      </w:r>
+    </w:p>
+    <w:p>
+      <w:pPr>
+        <w:ind w:left="1440"/>
+      </w:pPr>
+      <w:r>
+        <w:rPr>
+          <w:b/>
+        </w:rPr>
+        <w:t>edge.domain.</w:t>
+      </w:r>
       <w:r>
         <w:rPr>
           <w:b/>
@@ -703,437 +1020,7 @@
         <w:t>max</w:t>
       </w:r>
       <w:r>
-        <w:t xml:space="preserve"> – The code defining the </w:t>
-      </w:r>
-      <w:r>
-        <w:t xml:space="preserve">supremum </w:t>
-      </w:r>
-    </w:p>
-    <w:p>
-      <w:pPr>
-        <w:ind w:left="720"/>
-      </w:pPr>
-      <w:r>
-        <w:rPr>
-          <w:b/>
-        </w:rPr>
-        <w:t>test</w:t>
-      </w:r>
-      <w:r>
-        <w:t xml:space="preserve"> – Can be used instead of value: Code that is responsible for returning true/false on whether the data will match the domain parts.  Use this to simulate a SQL join.</w:t>
-      </w:r>
-    </w:p>
-    <w:p>
-      <w:pPr>
-        <w:ind w:left="720"/>
-      </w:pPr>
-      <w:r>
-        <w:rPr>
-          <w:b/>
-        </w:rPr>
-        <w:t xml:space="preserve">domain </w:t>
-      </w:r>
-      <w:r>
-        <w:t>– The range of values to be part of the aggregation</w:t>
-      </w:r>
-    </w:p>
-    <w:p>
-      <w:pPr>
-        <w:ind w:left="720"/>
-      </w:pPr>
-      <w:r>
-        <w:rPr>
-          <w:b/>
-        </w:rPr>
-        <w:t>allowNulls</w:t>
-      </w:r>
-      <w:r>
-        <w:t xml:space="preserve"> – Set to true if you want to aggregate all values outside the domain </w:t>
-      </w:r>
-    </w:p>
-    <w:p>
-      <w:pPr>
-        <w:ind w:left="720"/>
-      </w:pPr>
-    </w:p>
-    <w:p>
-      <w:pPr>
-        <w:pStyle w:val="Heading1"/>
-      </w:pPr>
-      <w:r>
-        <w:t>edge.domain</w:t>
-      </w:r>
-    </w:p>
-    <w:p>
-      <w:pPr>
-        <w:ind w:left="720"/>
-      </w:pPr>
-      <w:r>
-        <w:t>The domain is defined as an attribute of every edge.  Each edge defines a covering partition</w:t>
-      </w:r>
-      <w:r>
-        <w:t>.</w:t>
-      </w:r>
-    </w:p>
-    <w:p>
-      <w:pPr>
-        <w:ind w:left="720"/>
-      </w:pPr>
-      <w:r>
-        <w:rPr>
-          <w:b/>
-        </w:rPr>
-        <w:lastRenderedPageBreak/>
-        <w:t xml:space="preserve">name </w:t>
-      </w:r>
-      <w:r>
-        <w:t>– Name given to this domain definition, for use in other code in the query (default to type name).</w:t>
-      </w:r>
-    </w:p>
-    <w:p>
-      <w:pPr>
-        <w:ind w:left="720"/>
-      </w:pPr>
-      <w:r>
-        <w:rPr>
-          <w:b/>
-        </w:rPr>
-        <w:t xml:space="preserve">type </w:t>
-      </w:r>
-      <w:r>
-        <w:t>–</w:t>
-      </w:r>
-      <w:r>
-        <w:t xml:space="preserve"> </w:t>
-      </w:r>
-      <w:r>
-        <w:t>One o</w:t>
-      </w:r>
-      <w:r>
-        <w:t xml:space="preserve">f a few predefined types  (Default {“type”:”default”})  </w:t>
-      </w:r>
-    </w:p>
-    <w:p>
-      <w:pPr>
-        <w:ind w:left="720"/>
-      </w:pPr>
-      <w:r>
-        <w:rPr>
-          <w:b/>
-        </w:rPr>
-        <w:t>value</w:t>
-      </w:r>
-      <w:r>
-        <w:t xml:space="preserve"> – Domain partitions are technically Javascript objects with descriptive attributes (name, </w:t>
-      </w:r>
-      <w:r>
-        <w:t xml:space="preserve">value, </w:t>
-      </w:r>
-      <w:r>
-        <w:t>max</w:t>
-      </w:r>
-      <w:r>
-        <w:t>,</w:t>
-      </w:r>
-      <w:r>
-        <w:t xml:space="preserve"> min, etc).  The value</w:t>
-      </w:r>
-      <w:r>
-        <w:t xml:space="preserve"> attribute</w:t>
-      </w:r>
-      <w:r>
-        <w:t xml:space="preserve"> is code that will extract the value of the domain after aggregation is complete. </w:t>
-      </w:r>
-    </w:p>
-    <w:p>
-      <w:pPr>
-        <w:ind w:left="720"/>
-      </w:pPr>
-      <w:r>
-        <w:rPr>
-          <w:b/>
-        </w:rPr>
-        <w:t xml:space="preserve">key </w:t>
-      </w:r>
-      <w:r>
-        <w:t>– Code to extract the unique key valu</w:t>
-      </w:r>
-      <w:r>
-        <w:t>e from any</w:t>
-      </w:r>
-      <w:r>
-        <w:t xml:space="preserve"> part object</w:t>
-      </w:r>
-      <w:r>
-        <w:t xml:space="preserve"> in a partition</w:t>
-      </w:r>
-      <w:r>
-        <w:t xml:space="preserve">.  This is important so a 1-1 relationship can be established between fast values and </w:t>
-      </w:r>
-      <w:r>
-        <w:t xml:space="preserve">slow, but descriptive, </w:t>
-      </w:r>
-      <w:r>
-        <w:t>part objects</w:t>
-      </w:r>
-      <w:r>
-        <w:t>.</w:t>
-      </w:r>
-    </w:p>
-    <w:p>
-      <w:pPr>
-        <w:ind w:left="720"/>
-      </w:pPr>
-      <w:r>
-        <w:rPr>
-          <w:b/>
-        </w:rPr>
-        <w:t xml:space="preserve">isFacet </w:t>
-      </w:r>
-      <w:r>
-        <w:t xml:space="preserve">– for ES queries:  Will force each part of the domain to have it’s own facet.  Each part of the domain must be explicit, and define </w:t>
-      </w:r>
-      <w:r>
-        <w:rPr>
-          <w:b/>
-        </w:rPr>
-        <w:t>edge.domain.partition.esfilter</w:t>
-      </w:r>
-      <w:r>
-        <w:t xml:space="preserve"> as the facet filter.</w:t>
-      </w:r>
-      <w:r>
-        <w:t xml:space="preserve">  Avoid using “script” filters in facets because they are WAY slow.</w:t>
-      </w:r>
-    </w:p>
-    <w:p>
-      <w:pPr>
-        <w:pStyle w:val="Heading1"/>
-      </w:pPr>
-      <w:r>
-        <w:t>edge.domain.type</w:t>
-      </w:r>
-    </w:p>
-    <w:p>
-      <w:pPr>
-        <w:ind w:left="720"/>
-      </w:pPr>
-      <w:r>
-        <w:t>Every edge must be limited to one of a few basic domain types.  Which further defines the other domain attributes which can be assigned.</w:t>
-      </w:r>
-    </w:p>
-    <w:p>
-      <w:pPr>
-        <w:ind w:left="720"/>
-      </w:pPr>
-      <w:r>
-        <w:rPr>
-          <w:b/>
-        </w:rPr>
-        <w:t>default</w:t>
-      </w:r>
-      <w:r>
-        <w:t xml:space="preserve">- </w:t>
-      </w:r>
-      <w:r>
-        <w:t xml:space="preserve">For when the type parameter is missing: </w:t>
-      </w:r>
-      <w:r>
-        <w:t xml:space="preserve">Defines parts of domain as </w:t>
-      </w:r>
-      <w:r>
-        <w:t>an unlimited set of u</w:t>
-      </w:r>
-      <w:r>
-        <w:t>nique values.  Makes sense on numbers and strings, but can be used on objects in general.</w:t>
-      </w:r>
-    </w:p>
-    <w:p>
-      <w:pPr>
-        <w:ind w:left="720"/>
-      </w:pPr>
-      <w:r>
-        <w:rPr>
-          <w:b/>
-        </w:rPr>
-        <w:t>time</w:t>
-      </w:r>
-      <w:r>
-        <w:t xml:space="preserve"> – Defines parts of a time domain.</w:t>
-      </w:r>
-    </w:p>
-    <w:p>
-      <w:pPr>
-        <w:ind w:left="1440"/>
-      </w:pPr>
-      <w:r>
-        <w:rPr>
-          <w:b/>
-        </w:rPr>
-        <w:t>edge.domain.</w:t>
-      </w:r>
-      <w:r>
-        <w:rPr>
-          <w:b/>
-        </w:rPr>
-        <w:t>min</w:t>
-      </w:r>
-      <w:r>
-        <w:t xml:space="preserve"> – Minimum value of domain (optional)</w:t>
-      </w:r>
-    </w:p>
-    <w:p>
-      <w:pPr>
-        <w:ind w:left="1440"/>
-      </w:pPr>
-      <w:r>
-        <w:rPr>
-          <w:b/>
-        </w:rPr>
-        <w:t>edge.domain.</w:t>
-      </w:r>
-      <w:r>
-        <w:rPr>
-          <w:b/>
-        </w:rPr>
-        <w:t>max</w:t>
-      </w:r>
-      <w:r>
         <w:t xml:space="preserve"> – Supremum of domain (optional)</w:t>
-      </w:r>
-    </w:p>
-    <w:p>
-      <w:pPr>
-        <w:ind w:left="1440"/>
-      </w:pPr>
-      <w:r>
-        <w:rPr>
-          <w:b/>
-        </w:rPr>
-        <w:t>edge.domain.</w:t>
-      </w:r>
-      <w:r>
-        <w:rPr>
-          <w:b/>
-        </w:rPr>
-        <w:t xml:space="preserve">interval </w:t>
-      </w:r>
-      <w:r>
-        <w:t>– The size of each time part. (max-min)/interval must be an integer</w:t>
-      </w:r>
-    </w:p>
-    <w:p>
-      <w:pPr>
-        <w:ind w:left="720"/>
-      </w:pPr>
-      <w:r>
-        <w:t xml:space="preserve"> </w:t>
-      </w:r>
-      <w:r>
-        <w:rPr>
-          <w:b/>
-        </w:rPr>
-        <w:t>duration</w:t>
-      </w:r>
-      <w:r>
-        <w:t xml:space="preserve"> – Defines an time interval </w:t>
-      </w:r>
-    </w:p>
-    <w:p>
-      <w:pPr>
-        <w:ind w:left="1440"/>
-      </w:pPr>
-      <w:r>
-        <w:rPr>
-          <w:b/>
-        </w:rPr>
-        <w:t>edge.domain.</w:t>
-      </w:r>
-      <w:r>
-        <w:rPr>
-          <w:b/>
-        </w:rPr>
-        <w:t>min</w:t>
-      </w:r>
-      <w:r>
-        <w:t xml:space="preserve"> – Minimum value of domain (optional)</w:t>
-      </w:r>
-    </w:p>
-    <w:p>
-      <w:pPr>
-        <w:ind w:left="1440"/>
-      </w:pPr>
-      <w:r>
-        <w:rPr>
-          <w:b/>
-        </w:rPr>
-        <w:t>edge.domain.</w:t>
-      </w:r>
-      <w:r>
-        <w:rPr>
-          <w:b/>
-        </w:rPr>
-        <w:t>max</w:t>
-      </w:r>
-      <w:r>
-        <w:t xml:space="preserve"> – Supremum of domain (optional)</w:t>
-      </w:r>
-    </w:p>
-    <w:p>
-      <w:pPr>
-        <w:ind w:left="1440"/>
-      </w:pPr>
-      <w:r>
-        <w:rPr>
-          <w:b/>
-        </w:rPr>
-        <w:t>edge.domain.</w:t>
-      </w:r>
-      <w:r>
-        <w:rPr>
-          <w:b/>
-        </w:rPr>
-        <w:t>interval</w:t>
-      </w:r>
-      <w:r>
-        <w:t xml:space="preserve"> – The size of each time part. (max-min)/interval must be an integer</w:t>
-      </w:r>
-    </w:p>
-    <w:p>
-      <w:pPr>
-        <w:ind w:left="720"/>
-      </w:pPr>
-      <w:r>
-        <w:rPr>
-          <w:b/>
-        </w:rPr>
-        <w:t>linear</w:t>
-      </w:r>
-      <w:r>
-        <w:t xml:space="preserve"> – Defines a unit-less </w:t>
-      </w:r>
-      <w:r>
-        <w:t>range of values</w:t>
-      </w:r>
-    </w:p>
-    <w:p>
-      <w:pPr>
-        <w:ind w:left="1440"/>
-      </w:pPr>
-      <w:r>
-        <w:rPr>
-          <w:b/>
-        </w:rPr>
-        <w:t>edge.domain.</w:t>
-      </w:r>
-      <w:r>
-        <w:rPr>
-          <w:b/>
-        </w:rPr>
-        <w:t>min</w:t>
-      </w:r>
-      <w:r>
-        <w:t xml:space="preserve"> – Minimum value of domain (optional)</w:t>
       </w:r>
     </w:p>
     <w:p>
@@ -1151,6 +1038,63 @@
         <w:rPr>
           <w:b/>
         </w:rPr>
+        <w:t xml:space="preserve">interval </w:t>
+      </w:r>
+      <w:r>
+        <w:t>– The size of each time part. (max-min)/interval must be an integer</w:t>
+      </w:r>
+    </w:p>
+    <w:p>
+      <w:pPr>
+        <w:ind w:left="720"/>
+      </w:pPr>
+      <w:r>
+        <w:t xml:space="preserve"> </w:t>
+      </w:r>
+      <w:r>
+        <w:rPr>
+          <w:b/>
+        </w:rPr>
+        <w:t>duration</w:t>
+      </w:r>
+      <w:r>
+        <w:t xml:space="preserve"> – Defines an time interval </w:t>
+      </w:r>
+    </w:p>
+    <w:p>
+      <w:pPr>
+        <w:ind w:left="1440"/>
+      </w:pPr>
+      <w:r>
+        <w:rPr>
+          <w:b/>
+        </w:rPr>
+        <w:t>edge.domain.</w:t>
+      </w:r>
+      <w:r>
+        <w:rPr>
+          <w:b/>
+        </w:rPr>
+        <w:t>min</w:t>
+      </w:r>
+      <w:r>
+        <w:t xml:space="preserve"> – Minimum value of domain (optional)</w:t>
+      </w:r>
+    </w:p>
+    <w:p>
+      <w:pPr>
+        <w:ind w:left="1440"/>
+      </w:pPr>
+      <w:r>
+        <w:rPr>
+          <w:b/>
+        </w:rPr>
+        <w:t>edge.domain.</w:t>
+      </w:r>
+      <w:r>
+        <w:rPr>
+          <w:b/>
+        </w:rPr>
         <w:t>max</w:t>
       </w:r>
       <w:r>
@@ -1185,6 +1129,83 @@
         <w:rPr>
           <w:b/>
         </w:rPr>
+        <w:t>linear</w:t>
+      </w:r>
+      <w:r>
+        <w:t xml:space="preserve"> – Defines a unit-less </w:t>
+      </w:r>
+      <w:r>
+        <w:t>range of values</w:t>
+      </w:r>
+    </w:p>
+    <w:p>
+      <w:pPr>
+        <w:ind w:left="1440"/>
+      </w:pPr>
+      <w:r>
+        <w:rPr>
+          <w:b/>
+        </w:rPr>
+        <w:t>edge.domain.</w:t>
+      </w:r>
+      <w:r>
+        <w:rPr>
+          <w:b/>
+        </w:rPr>
+        <w:t>min</w:t>
+      </w:r>
+      <w:r>
+        <w:t xml:space="preserve"> – Minimum value of domain (optional)</w:t>
+      </w:r>
+    </w:p>
+    <w:p>
+      <w:pPr>
+        <w:ind w:left="1440"/>
+      </w:pPr>
+      <w:r>
+        <w:rPr>
+          <w:b/>
+        </w:rPr>
+        <w:t>edge.domain.</w:t>
+      </w:r>
+      <w:r>
+        <w:rPr>
+          <w:b/>
+        </w:rPr>
+        <w:t>max</w:t>
+      </w:r>
+      <w:r>
+        <w:t xml:space="preserve"> – Supremum of domain (optional)</w:t>
+      </w:r>
+    </w:p>
+    <w:p>
+      <w:pPr>
+        <w:ind w:left="1440"/>
+      </w:pPr>
+      <w:r>
+        <w:rPr>
+          <w:b/>
+        </w:rPr>
+        <w:t>edge.domain.</w:t>
+      </w:r>
+      <w:r>
+        <w:rPr>
+          <w:b/>
+        </w:rPr>
+        <w:t>interval</w:t>
+      </w:r>
+      <w:r>
+        <w:t xml:space="preserve"> – The size of each time part. (max-min)/interval must be an integer</w:t>
+      </w:r>
+    </w:p>
+    <w:p>
+      <w:pPr>
+        <w:ind w:left="720"/>
+      </w:pPr>
+      <w:r>
+        <w:rPr>
+          <w:b/>
+        </w:rPr>
         <w:t>set</w:t>
       </w:r>
       <w:r>
@@ -1411,6 +1432,7 @@
         <w:rPr>
           <w:b/>
         </w:rPr>
+        <w:lastRenderedPageBreak/>
         <w:t>sort</w:t>
       </w:r>
       <w:r>

</xml_diff>

<commit_message>
Added Datazilla visualization of timings
</commit_message>
<xml_diff>
--- a/docs/CUBE.docx
+++ b/docs/CUBE.docx
@@ -12,13 +12,23 @@
     </w:p>
     <w:p/>
     <w:p>
-      <w:r>
-        <w:t xml:space="preserve">cube – a data structure with edges </w:t>
-      </w:r>
-    </w:p>
-    <w:p>
-      <w:r>
-        <w:t xml:space="preserve">edge – defines </w:t>
+      <w:proofErr w:type="gramStart"/>
+      <w:r>
+        <w:t>cube</w:t>
+      </w:r>
+      <w:proofErr w:type="gramEnd"/>
+      <w:r>
+        <w:t xml:space="preserve"> – a data structure with edges </w:t>
+      </w:r>
+    </w:p>
+    <w:p>
+      <w:proofErr w:type="gramStart"/>
+      <w:r>
+        <w:t>edge</w:t>
+      </w:r>
+      <w:proofErr w:type="gramEnd"/>
+      <w:r>
+        <w:t xml:space="preserve"> – defines </w:t>
       </w:r>
       <w:r>
         <w:t xml:space="preserve">how the data will be grouped </w:t>
@@ -28,13 +38,23 @@
       </w:r>
     </w:p>
     <w:p>
-      <w:r>
-        <w:t>domain – every edge has a domain which defines it’s valid values</w:t>
-      </w:r>
-    </w:p>
-    <w:p>
-      <w:r>
-        <w:t xml:space="preserve">partition – every domain </w:t>
+      <w:proofErr w:type="gramStart"/>
+      <w:r>
+        <w:t>domain</w:t>
+      </w:r>
+      <w:proofErr w:type="gramEnd"/>
+      <w:r>
+        <w:t xml:space="preserve"> – every edge has a domain which defines it’s valid values</w:t>
+      </w:r>
+    </w:p>
+    <w:p>
+      <w:proofErr w:type="gramStart"/>
+      <w:r>
+        <w:t>partition</w:t>
+      </w:r>
+      <w:proofErr w:type="gramEnd"/>
+      <w:r>
+        <w:t xml:space="preserve"> – every domain </w:t>
       </w:r>
       <w:r>
         <w:t xml:space="preserve">is </w:t>
@@ -53,47 +73,81 @@
       </w:r>
     </w:p>
     <w:p>
-      <w:r>
-        <w:t>part – one part of a partition</w:t>
-      </w:r>
-    </w:p>
-    <w:p>
-      <w:r>
-        <w:t xml:space="preserve">part objects - Partitions are often an array of objects (with a name, value, and other attributes).  These objects usually represent the values along the axis of a chart.  </w:t>
-      </w:r>
-    </w:p>
-    <w:p>
-      <w:r>
-        <w:t xml:space="preserve">cell – a unique tuple representing one part from each edge </w:t>
-      </w:r>
-    </w:p>
-    <w:p>
+      <w:proofErr w:type="gramStart"/>
+      <w:r>
+        <w:t>part</w:t>
+      </w:r>
+      <w:proofErr w:type="gramEnd"/>
+      <w:r>
+        <w:t xml:space="preserve"> – one part of a partition</w:t>
+      </w:r>
+    </w:p>
+    <w:p>
+      <w:proofErr w:type="gramStart"/>
+      <w:r>
+        <w:t>part</w:t>
+      </w:r>
+      <w:proofErr w:type="gramEnd"/>
+      <w:r>
+        <w:t xml:space="preserve"> objects - Partitions are often an array of objects (with a name, value, and other attributes).  These objects usually represent the values along the axis of a chart.  </w:t>
+      </w:r>
+    </w:p>
+    <w:p>
+      <w:proofErr w:type="gramStart"/>
+      <w:r>
+        <w:t>cell</w:t>
+      </w:r>
+      <w:proofErr w:type="gramEnd"/>
+      <w:r>
+        <w:t xml:space="preserve"> – a unique tuple representing one part from each edge </w:t>
+      </w:r>
+    </w:p>
+    <w:p>
+      <w:proofErr w:type="gramStart"/>
       <w:r>
         <w:t>value</w:t>
       </w:r>
+      <w:proofErr w:type="gramEnd"/>
       <w:r>
         <w:t xml:space="preserve"> - </w:t>
       </w:r>
     </w:p>
     <w:p>
+      <w:proofErr w:type="gramStart"/>
       <w:r>
         <w:t>object</w:t>
       </w:r>
+      <w:proofErr w:type="gramEnd"/>
       <w:r>
         <w:t xml:space="preserve"> - </w:t>
       </w:r>
     </w:p>
     <w:p>
+      <w:proofErr w:type="gramStart"/>
       <w:r>
         <w:t>attribute</w:t>
       </w:r>
+      <w:proofErr w:type="gramEnd"/>
       <w:r>
         <w:t xml:space="preserve"> - </w:t>
       </w:r>
     </w:p>
     <w:p>
-      <w:r>
-        <w:t xml:space="preserve">record/row – anaglous to a database row.  In the case of a cube, there is one record for every </w:t>
+      <w:proofErr w:type="gramStart"/>
+      <w:r>
+        <w:t>record/row</w:t>
+      </w:r>
+      <w:proofErr w:type="gramEnd"/>
+      <w:r>
+        <w:t xml:space="preserve"> – </w:t>
+      </w:r>
+      <w:proofErr w:type="spellStart"/>
+      <w:r>
+        <w:t>anaglous</w:t>
+      </w:r>
+      <w:proofErr w:type="spellEnd"/>
+      <w:r>
+        <w:t xml:space="preserve"> to a database row.  In the case of a cube, there is one record for every </w:t>
       </w:r>
       <w:r>
         <w:t>cell</w:t>
@@ -106,11 +160,21 @@
       </w:r>
     </w:p>
     <w:p>
+      <w:proofErr w:type="gramStart"/>
       <w:r>
         <w:t>column</w:t>
       </w:r>
-      <w:r>
-        <w:t xml:space="preserve"> – anagolous to a database column: a common attribute definition found on all objects in a table</w:t>
+      <w:proofErr w:type="gramEnd"/>
+      <w:r>
+        <w:t xml:space="preserve"> – </w:t>
+      </w:r>
+      <w:proofErr w:type="spellStart"/>
+      <w:r>
+        <w:t>anagolous</w:t>
+      </w:r>
+      <w:proofErr w:type="spellEnd"/>
+      <w:r>
+        <w:t xml:space="preserve"> to a database column: a common attribute definition found on all objects in a table</w:t>
       </w:r>
     </w:p>
     <w:p>
@@ -124,7 +188,15 @@
         <w:t>Edges</w:t>
       </w:r>
       <w:r>
-        <w:t>, GroupBy and Joins</w:t>
+        <w:t xml:space="preserve">, </w:t>
+      </w:r>
+      <w:proofErr w:type="spellStart"/>
+      <w:r>
+        <w:t>GroupBy</w:t>
+      </w:r>
+      <w:proofErr w:type="spellEnd"/>
+      <w:r>
+        <w:t xml:space="preserve"> and Joins</w:t>
       </w:r>
     </w:p>
     <w:p/>
@@ -145,7 +217,23 @@
     </w:p>
     <w:p>
       <w:r>
-        <w:t>A facet collapses all but one dimension, it can not handle more than one dimension</w:t>
+        <w:t xml:space="preserve">A facet collapses all but one </w:t>
+      </w:r>
+      <w:proofErr w:type="gramStart"/>
+      <w:r>
+        <w:t>dimension,</w:t>
+      </w:r>
+      <w:proofErr w:type="gramEnd"/>
+      <w:r>
+        <w:t xml:space="preserve"> it </w:t>
+      </w:r>
+      <w:proofErr w:type="spellStart"/>
+      <w:r>
+        <w:t>can not</w:t>
+      </w:r>
+      <w:proofErr w:type="spellEnd"/>
+      <w:r>
+        <w:t xml:space="preserve"> handle more than one dimension</w:t>
       </w:r>
     </w:p>
     <w:p>
@@ -211,11 +299,19 @@
       <w:r>
         <w:t xml:space="preserve"> along with </w:t>
       </w:r>
+      <w:proofErr w:type="spellStart"/>
       <w:r>
         <w:rPr>
           <w:rStyle w:val="CodeChar"/>
         </w:rPr>
-        <w:t>allowNulls=false</w:t>
+        <w:t>allowNulls</w:t>
+      </w:r>
+      <w:proofErr w:type="spellEnd"/>
+      <w:r>
+        <w:rPr>
+          <w:rStyle w:val="CodeChar"/>
+        </w:rPr>
+        <w:t>=false</w:t>
       </w:r>
       <w:r>
         <w:t xml:space="preserve"> to get the effect of a</w:t>
@@ -242,7 +338,15 @@
     </w:p>
     <w:p>
       <w:r>
-        <w:t>Each of the clauses are executed in a particular order, irrespective of their order in the JSON structure.   This is most limiting in the case of the</w:t>
+        <w:t xml:space="preserve">Each of the clauses </w:t>
+      </w:r>
+      <w:proofErr w:type="gramStart"/>
+      <w:r>
+        <w:t>are</w:t>
+      </w:r>
+      <w:proofErr w:type="gramEnd"/>
+      <w:r>
+        <w:t xml:space="preserve"> executed in a particular order, irrespective of their order in the JSON structure.   This is most limiting in the case of the</w:t>
       </w:r>
       <w:r>
         <w:rPr>
@@ -258,21 +362,30 @@
       <w:pPr>
         <w:ind w:left="720"/>
       </w:pPr>
+      <w:proofErr w:type="gramStart"/>
       <w:r>
         <w:rPr>
           <w:b/>
         </w:rPr>
         <w:t>from</w:t>
       </w:r>
-      <w:r>
-        <w:t xml:space="preserve"> – the array, or list, to operate on.  Can also be the results of a query, or an in-lined s</w:t>
+      <w:proofErr w:type="gramEnd"/>
+      <w:r>
+        <w:t xml:space="preserve"> – the array, or list, to operate on.  Can also be the results of a query, or an in-lined </w:t>
+      </w:r>
+      <w:proofErr w:type="spellStart"/>
+      <w:proofErr w:type="gramStart"/>
+      <w:r>
+        <w:t>s</w:t>
       </w:r>
       <w:r>
         <w:t>ubquery</w:t>
       </w:r>
+      <w:proofErr w:type="spellEnd"/>
       <w:r>
         <w:t>.</w:t>
       </w:r>
+      <w:proofErr w:type="gramEnd"/>
       <w:r>
         <w:t xml:space="preserve">  </w:t>
       </w:r>
@@ -281,12 +394,14 @@
       <w:pPr>
         <w:ind w:left="720"/>
       </w:pPr>
+      <w:proofErr w:type="gramStart"/>
       <w:r>
         <w:rPr>
           <w:b/>
         </w:rPr>
         <w:t>edges</w:t>
       </w:r>
+      <w:proofErr w:type="gramEnd"/>
       <w:r>
         <w:t xml:space="preserve"> – definition of the edge names and their domains </w:t>
       </w:r>
@@ -295,12 +410,14 @@
       <w:pPr>
         <w:ind w:left="720"/>
       </w:pPr>
+      <w:proofErr w:type="gramStart"/>
       <w:r>
         <w:rPr>
           <w:b/>
         </w:rPr>
         <w:t>where</w:t>
       </w:r>
+      <w:proofErr w:type="gramEnd"/>
       <w:r>
         <w:t xml:space="preserve"> – early in the processing to limit rows and aggregation: has access to domain names</w:t>
       </w:r>
@@ -309,12 +426,14 @@
       <w:pPr>
         <w:ind w:left="720"/>
       </w:pPr>
+      <w:proofErr w:type="gramStart"/>
       <w:r>
         <w:rPr>
           <w:b/>
         </w:rPr>
         <w:t>select</w:t>
       </w:r>
+      <w:proofErr w:type="gramEnd"/>
       <w:r>
         <w:t xml:space="preserve"> – additional aggregate columns added</w:t>
       </w:r>
@@ -323,12 +442,14 @@
       <w:pPr>
         <w:ind w:left="720"/>
       </w:pPr>
+      <w:proofErr w:type="gramStart"/>
       <w:r>
         <w:rPr>
           <w:b/>
         </w:rPr>
         <w:t>analytic</w:t>
       </w:r>
+      <w:proofErr w:type="gramEnd"/>
       <w:r>
         <w:t xml:space="preserve"> – analytic columns added</w:t>
       </w:r>
@@ -337,12 +458,14 @@
       <w:pPr>
         <w:ind w:left="720"/>
       </w:pPr>
+      <w:proofErr w:type="gramStart"/>
       <w:r>
         <w:rPr>
           <w:b/>
         </w:rPr>
         <w:t>sort</w:t>
       </w:r>
+      <w:proofErr w:type="gramEnd"/>
       <w:r>
         <w:t xml:space="preserve"> – run at end, but only if output to a list.</w:t>
       </w:r>
@@ -357,7 +480,15 @@
     </w:p>
     <w:p>
       <w:r>
-        <w:t>Queries are in a JSON structure which can be interpreted by ESQuery.js (for ES requests, limited by ES’s functionality) and by CUBE.js (for local processing with Javascript).</w:t>
+        <w:t xml:space="preserve">Queries are in a JSON structure which can be interpreted by ESQuery.js (for ES requests, limited by ES’s functionality) and by CUBE.js (for local processing with </w:t>
+      </w:r>
+      <w:proofErr w:type="spellStart"/>
+      <w:r>
+        <w:t>Javascript</w:t>
+      </w:r>
+      <w:proofErr w:type="spellEnd"/>
+      <w:r>
+        <w:t>).</w:t>
       </w:r>
     </w:p>
     <w:p/>
@@ -365,16 +496,39 @@
       <w:pPr>
         <w:pStyle w:val="Heading1"/>
       </w:pPr>
+      <w:proofErr w:type="gramStart"/>
       <w:r>
         <w:t>from</w:t>
       </w:r>
-    </w:p>
-    <w:p>
-      <w:pPr>
-        <w:ind w:left="720"/>
-      </w:pPr>
-      <w:r>
-        <w:t>The table, index, or relation that is being processed by the query.  In Javascript this can be an array of objects, a cube, or an in-lined query.  In the case of ES, this is the name of the index being scanned.  Nested ES documents can be pulled by using a dots (.) as a path separator to nested property.  Example: Patches are pulled from the BZ</w:t>
+      <w:proofErr w:type="gramEnd"/>
+    </w:p>
+    <w:p>
+      <w:pPr>
+        <w:ind w:left="720"/>
+      </w:pPr>
+      <w:proofErr w:type="gramStart"/>
+      <w:r>
+        <w:t>The table, index, or relation that is being processed by the query.</w:t>
+      </w:r>
+      <w:proofErr w:type="gramEnd"/>
+      <w:r>
+        <w:t xml:space="preserve">  In </w:t>
+      </w:r>
+      <w:proofErr w:type="spellStart"/>
+      <w:r>
+        <w:t>Javascript</w:t>
+      </w:r>
+      <w:proofErr w:type="spellEnd"/>
+      <w:r>
+        <w:t xml:space="preserve"> this can be an array of objects, a cube, or an in-lined query.  In the case of ES, this is the name of the index being scanned.  Nested ES documents can be pulled by using </w:t>
+      </w:r>
+      <w:proofErr w:type="gramStart"/>
+      <w:r>
+        <w:t>a dots</w:t>
+      </w:r>
+      <w:proofErr w:type="gramEnd"/>
+      <w:r>
+        <w:t xml:space="preserve"> (.) as a path separator to nested property.  Example: Patches are pulled from the BZ</w:t>
       </w:r>
     </w:p>
     <w:p>
@@ -414,12 +568,28 @@
         </w:rPr>
         <w:t>"</w:t>
       </w:r>
+      <w:proofErr w:type="gramStart"/>
       <w:r>
         <w:rPr>
           <w:rStyle w:val="CodeChar"/>
         </w:rPr>
-        <w:t>from":"bugs.attachments</w:t>
-      </w:r>
+        <w:t>from</w:t>
+      </w:r>
+      <w:proofErr w:type="gramEnd"/>
+      <w:r>
+        <w:rPr>
+          <w:rStyle w:val="CodeChar"/>
+        </w:rPr>
+        <w:t>":"</w:t>
+      </w:r>
+      <w:proofErr w:type="spellStart"/>
+      <w:r>
+        <w:rPr>
+          <w:rStyle w:val="CodeChar"/>
+        </w:rPr>
+        <w:t>bugs.attachments</w:t>
+      </w:r>
+      <w:proofErr w:type="spellEnd"/>
       <w:r>
         <w:rPr>
           <w:rFonts w:ascii="Courier New" w:hAnsi="Courier New" w:cs="Courier New"/>
@@ -445,7 +615,53 @@
           <w:b/>
           <w:sz w:val="20"/>
         </w:rPr>
-        <w:t>"where": {"term":{"bugs.attachments[\"attachments.ispatch\"]":"1"}}</w:t>
+        <w:t>"where": {"term":{"</w:t>
+      </w:r>
+      <w:proofErr w:type="spellStart"/>
+      <w:proofErr w:type="gramStart"/>
+      <w:r>
+        <w:rPr>
+          <w:rFonts w:ascii="Courier New" w:hAnsi="Courier New" w:cs="Courier New"/>
+          <w:b/>
+          <w:sz w:val="20"/>
+        </w:rPr>
+        <w:t>bugs.attachments</w:t>
+      </w:r>
+      <w:proofErr w:type="spellEnd"/>
+      <w:r>
+        <w:rPr>
+          <w:rFonts w:ascii="Courier New" w:hAnsi="Courier New" w:cs="Courier New"/>
+          <w:b/>
+          <w:sz w:val="20"/>
+        </w:rPr>
+        <w:t>[</w:t>
+      </w:r>
+      <w:proofErr w:type="gramEnd"/>
+      <w:r>
+        <w:rPr>
+          <w:rFonts w:ascii="Courier New" w:hAnsi="Courier New" w:cs="Courier New"/>
+          <w:b/>
+          <w:sz w:val="20"/>
+        </w:rPr>
+        <w:t>\"</w:t>
+      </w:r>
+      <w:proofErr w:type="spellStart"/>
+      <w:r>
+        <w:rPr>
+          <w:rFonts w:ascii="Courier New" w:hAnsi="Courier New" w:cs="Courier New"/>
+          <w:b/>
+          <w:sz w:val="20"/>
+        </w:rPr>
+        <w:t>attachments.ispatch</w:t>
+      </w:r>
+      <w:proofErr w:type="spellEnd"/>
+      <w:r>
+        <w:rPr>
+          <w:rFonts w:ascii="Courier New" w:hAnsi="Courier New" w:cs="Courier New"/>
+          <w:b/>
+          <w:sz w:val="20"/>
+        </w:rPr>
+        <w:t>\"]":"1"}}</w:t>
       </w:r>
     </w:p>
     <w:p>
@@ -516,16 +732,44 @@
           <w:b/>
           <w:sz w:val="20"/>
         </w:rPr>
-        <w:t>"from":"bugs.attachments</w:t>
-      </w:r>
+        <w:t>"</w:t>
+      </w:r>
+      <w:proofErr w:type="gramStart"/>
       <w:r>
         <w:rPr>
           <w:rFonts w:ascii="Courier New" w:hAnsi="Courier New" w:cs="Courier New"/>
           <w:b/>
           <w:sz w:val="20"/>
         </w:rPr>
+        <w:t>from</w:t>
+      </w:r>
+      <w:proofErr w:type="gramEnd"/>
+      <w:r>
+        <w:rPr>
+          <w:rFonts w:ascii="Courier New" w:hAnsi="Courier New" w:cs="Courier New"/>
+          <w:b/>
+          <w:sz w:val="20"/>
+        </w:rPr>
+        <w:t>":"</w:t>
+      </w:r>
+      <w:proofErr w:type="spellStart"/>
+      <w:r>
+        <w:rPr>
+          <w:rFonts w:ascii="Courier New" w:hAnsi="Courier New" w:cs="Courier New"/>
+          <w:b/>
+          <w:sz w:val="20"/>
+        </w:rPr>
+        <w:t>bugs.attachments</w:t>
+      </w:r>
+      <w:r>
+        <w:rPr>
+          <w:rFonts w:ascii="Courier New" w:hAnsi="Courier New" w:cs="Courier New"/>
+          <w:b/>
+          <w:sz w:val="20"/>
+        </w:rPr>
         <w:t>.flags</w:t>
       </w:r>
+      <w:proofErr w:type="spellEnd"/>
       <w:r>
         <w:rPr>
           <w:rFonts w:ascii="Courier New" w:hAnsi="Courier New" w:cs="Courier New"/>
@@ -551,14 +795,32 @@
           <w:b/>
           <w:sz w:val="20"/>
         </w:rPr>
-        <w:t>"where": {"t</w:t>
-      </w:r>
+        <w:t>"</w:t>
+      </w:r>
+      <w:proofErr w:type="gramStart"/>
       <w:r>
         <w:rPr>
           <w:rFonts w:ascii="Courier New" w:hAnsi="Courier New" w:cs="Courier New"/>
           <w:b/>
           <w:sz w:val="20"/>
         </w:rPr>
+        <w:t>where</w:t>
+      </w:r>
+      <w:proofErr w:type="gramEnd"/>
+      <w:r>
+        <w:rPr>
+          <w:rFonts w:ascii="Courier New" w:hAnsi="Courier New" w:cs="Courier New"/>
+          <w:b/>
+          <w:sz w:val="20"/>
+        </w:rPr>
+        <w:t>": {"t</w:t>
+      </w:r>
+      <w:r>
+        <w:rPr>
+          <w:rFonts w:ascii="Courier New" w:hAnsi="Courier New" w:cs="Courier New"/>
+          <w:b/>
+          <w:sz w:val="20"/>
+        </w:rPr>
         <w:t>erm</w:t>
       </w:r>
       <w:r>
@@ -567,15 +829,33 @@
           <w:b/>
           <w:sz w:val="20"/>
         </w:rPr>
-        <w:t>" : {"bugs.attac</w:t>
-      </w:r>
+        <w:t>" : {"</w:t>
+      </w:r>
+      <w:proofErr w:type="spellStart"/>
       <w:r>
         <w:rPr>
           <w:rFonts w:ascii="Courier New" w:hAnsi="Courier New" w:cs="Courier New"/>
           <w:b/>
           <w:sz w:val="20"/>
         </w:rPr>
-        <w:t>hments.flags.request_status" : "?"</w:t>
+        <w:t>bugs.attac</w:t>
+      </w:r>
+      <w:r>
+        <w:rPr>
+          <w:rFonts w:ascii="Courier New" w:hAnsi="Courier New" w:cs="Courier New"/>
+          <w:b/>
+          <w:sz w:val="20"/>
+        </w:rPr>
+        <w:t>hments.flags.request_status</w:t>
+      </w:r>
+      <w:proofErr w:type="spellEnd"/>
+      <w:r>
+        <w:rPr>
+          <w:rFonts w:ascii="Courier New" w:hAnsi="Courier New" w:cs="Courier New"/>
+          <w:b/>
+          <w:sz w:val="20"/>
+        </w:rPr>
+        <w:t>" : "?"</w:t>
       </w:r>
       <w:r>
         <w:rPr>
@@ -615,34 +895,62 @@
         <w:ind w:left="720"/>
       </w:pPr>
       <w:r>
-        <w:t>ESQuery.js can pull individual nested documents from ES.  ES on it’s own can only return a document once.  Aggregation over nested documents is not supported.</w:t>
+        <w:t xml:space="preserve">ESQuery.js can pull individual nested documents from ES.  ES on </w:t>
+      </w:r>
+      <w:proofErr w:type="spellStart"/>
+      <w:proofErr w:type="gramStart"/>
+      <w:r>
+        <w:t>it’s</w:t>
+      </w:r>
+      <w:proofErr w:type="spellEnd"/>
+      <w:proofErr w:type="gramEnd"/>
+      <w:r>
+        <w:t xml:space="preserve"> own can only return a document once.  Aggregation over nested documents is not supported.</w:t>
       </w:r>
     </w:p>
     <w:p>
       <w:pPr>
         <w:pStyle w:val="Heading1"/>
       </w:pPr>
-      <w:r>
-        <w:t xml:space="preserve">select </w:t>
-      </w:r>
-    </w:p>
-    <w:p>
-      <w:pPr>
-        <w:ind w:left="720"/>
-      </w:pPr>
-      <w:r>
-        <w:t>Can be a single attribute definition, or an array of attribute definitions.  The former will result in nameless value in each data element of the resulting cube.  The latter will result in an object, with given attributes, in each data element</w:t>
-      </w:r>
-    </w:p>
-    <w:p>
-      <w:pPr>
-        <w:ind w:left="720"/>
-      </w:pPr>
-      <w:r>
-        <w:rPr>
-          <w:b/>
-        </w:rPr>
-        <w:t xml:space="preserve">name </w:t>
+      <w:proofErr w:type="gramStart"/>
+      <w:r>
+        <w:t>select</w:t>
+      </w:r>
+      <w:proofErr w:type="gramEnd"/>
+      <w:r>
+        <w:t xml:space="preserve"> </w:t>
+      </w:r>
+    </w:p>
+    <w:p>
+      <w:pPr>
+        <w:ind w:left="720"/>
+      </w:pPr>
+      <w:proofErr w:type="gramStart"/>
+      <w:r>
+        <w:t>Can be a single attribute definition, or an array of attribute definitions.</w:t>
+      </w:r>
+      <w:proofErr w:type="gramEnd"/>
+      <w:r>
+        <w:t xml:space="preserve">  The former will result in nameless value in each data element of the resulting cube.  The latter will result in an object, with given attributes, in each data element</w:t>
+      </w:r>
+    </w:p>
+    <w:p>
+      <w:pPr>
+        <w:ind w:left="720"/>
+      </w:pPr>
+      <w:proofErr w:type="gramStart"/>
+      <w:r>
+        <w:rPr>
+          <w:b/>
+        </w:rPr>
+        <w:t>name</w:t>
+      </w:r>
+      <w:proofErr w:type="gramEnd"/>
+      <w:r>
+        <w:rPr>
+          <w:b/>
+        </w:rPr>
+        <w:t xml:space="preserve"> </w:t>
       </w:r>
       <w:r>
         <w:t>– The name of the attribute</w:t>
@@ -655,29 +963,41 @@
       <w:pPr>
         <w:ind w:left="720"/>
       </w:pPr>
+      <w:proofErr w:type="gramStart"/>
       <w:r>
         <w:rPr>
           <w:b/>
         </w:rPr>
         <w:t>value</w:t>
       </w:r>
+      <w:proofErr w:type="gramEnd"/>
       <w:r>
         <w:t xml:space="preserve"> – Code to generate the attribute value</w:t>
       </w:r>
       <w:r>
-        <w:t xml:space="preserve"> (MVEL for ES, Javascript otherwise)</w:t>
-      </w:r>
-    </w:p>
-    <w:p>
-      <w:pPr>
-        <w:ind w:left="720"/>
-      </w:pPr>
+        <w:t xml:space="preserve"> (MVEL for ES, </w:t>
+      </w:r>
+      <w:proofErr w:type="spellStart"/>
+      <w:r>
+        <w:t>Javascript</w:t>
+      </w:r>
+      <w:proofErr w:type="spellEnd"/>
+      <w:r>
+        <w:t xml:space="preserve"> otherwise)</w:t>
+      </w:r>
+    </w:p>
+    <w:p>
+      <w:pPr>
+        <w:ind w:left="720"/>
+      </w:pPr>
+      <w:proofErr w:type="gramStart"/>
       <w:r>
         <w:rPr>
           <w:b/>
         </w:rPr>
         <w:t>aggregate</w:t>
       </w:r>
+      <w:proofErr w:type="gramEnd"/>
       <w:r>
         <w:t xml:space="preserve"> – one of many aggregate operations</w:t>
       </w:r>
@@ -686,11 +1006,19 @@
       <w:pPr>
         <w:ind w:left="1440"/>
       </w:pPr>
-      <w:r>
-        <w:rPr>
-          <w:b/>
-        </w:rPr>
-        <w:t xml:space="preserve">none </w:t>
+      <w:proofErr w:type="gramStart"/>
+      <w:r>
+        <w:rPr>
+          <w:b/>
+        </w:rPr>
+        <w:t>none</w:t>
+      </w:r>
+      <w:proofErr w:type="gramEnd"/>
+      <w:r>
+        <w:rPr>
+          <w:b/>
+        </w:rPr>
+        <w:t xml:space="preserve"> </w:t>
       </w:r>
       <w:r>
         <w:t xml:space="preserve">– when expecting only one value </w:t>
@@ -700,12 +1028,14 @@
       <w:pPr>
         <w:ind w:left="1440"/>
       </w:pPr>
+      <w:proofErr w:type="gramStart"/>
       <w:r>
         <w:rPr>
           <w:b/>
         </w:rPr>
         <w:t>one</w:t>
       </w:r>
+      <w:proofErr w:type="gramEnd"/>
       <w:r>
         <w:t xml:space="preserve"> – when expecting all value</w:t>
       </w:r>
@@ -720,12 +1050,14 @@
       <w:pPr>
         <w:ind w:left="1440"/>
       </w:pPr>
+      <w:proofErr w:type="gramStart"/>
       <w:r>
         <w:rPr>
           <w:b/>
         </w:rPr>
         <w:t>binary</w:t>
       </w:r>
+      <w:proofErr w:type="gramEnd"/>
       <w:r>
         <w:t xml:space="preserve"> – returns 1 if value found, 0 for no value</w:t>
       </w:r>
@@ -734,12 +1066,14 @@
       <w:pPr>
         <w:ind w:left="1440"/>
       </w:pPr>
+      <w:proofErr w:type="gramStart"/>
       <w:r>
         <w:rPr>
           <w:b/>
         </w:rPr>
         <w:t>exists</w:t>
       </w:r>
+      <w:proofErr w:type="gramEnd"/>
       <w:r>
         <w:t xml:space="preserve"> – same as binary</w:t>
       </w:r>
@@ -748,12 +1082,14 @@
       <w:pPr>
         <w:ind w:left="1440"/>
       </w:pPr>
+      <w:proofErr w:type="gramStart"/>
       <w:r>
         <w:rPr>
           <w:b/>
         </w:rPr>
         <w:t>count</w:t>
       </w:r>
+      <w:proofErr w:type="gramEnd"/>
       <w:r>
         <w:t xml:space="preserve"> – count </w:t>
       </w:r>
@@ -768,11 +1104,19 @@
       <w:pPr>
         <w:ind w:left="1440"/>
       </w:pPr>
-      <w:r>
-        <w:rPr>
-          <w:b/>
-        </w:rPr>
-        <w:t xml:space="preserve">sum </w:t>
+      <w:proofErr w:type="gramStart"/>
+      <w:r>
+        <w:rPr>
+          <w:b/>
+        </w:rPr>
+        <w:t>sum</w:t>
+      </w:r>
+      <w:proofErr w:type="gramEnd"/>
+      <w:r>
+        <w:rPr>
+          <w:b/>
+        </w:rPr>
+        <w:t xml:space="preserve"> </w:t>
       </w:r>
       <w:r>
         <w:t>– mathematical summation of values</w:t>
@@ -782,11 +1126,19 @@
       <w:pPr>
         <w:ind w:left="1440"/>
       </w:pPr>
-      <w:r>
-        <w:rPr>
-          <w:b/>
-        </w:rPr>
-        <w:t xml:space="preserve">average </w:t>
+      <w:proofErr w:type="gramStart"/>
+      <w:r>
+        <w:rPr>
+          <w:b/>
+        </w:rPr>
+        <w:t>average</w:t>
+      </w:r>
+      <w:proofErr w:type="gramEnd"/>
+      <w:r>
+        <w:rPr>
+          <w:b/>
+        </w:rPr>
+        <w:t xml:space="preserve"> </w:t>
       </w:r>
       <w:r>
         <w:t>– mathematical average of values</w:t>
@@ -800,11 +1152,19 @@
           <w:numId w:val="2"/>
         </w:numPr>
       </w:pPr>
-      <w:r>
-        <w:rPr>
-          <w:b/>
-        </w:rPr>
-        <w:t xml:space="preserve">select.default </w:t>
+      <w:proofErr w:type="spellStart"/>
+      <w:r>
+        <w:rPr>
+          <w:b/>
+        </w:rPr>
+        <w:t>select.default</w:t>
+      </w:r>
+      <w:proofErr w:type="spellEnd"/>
+      <w:r>
+        <w:rPr>
+          <w:b/>
+        </w:rPr>
+        <w:t xml:space="preserve"> </w:t>
       </w:r>
       <w:r>
         <w:t>to replace null in the event there is no data</w:t>
@@ -814,11 +1174,19 @@
       <w:pPr>
         <w:ind w:left="1440"/>
       </w:pPr>
-      <w:r>
-        <w:rPr>
-          <w:b/>
-        </w:rPr>
-        <w:t xml:space="preserve">minimum </w:t>
+      <w:proofErr w:type="gramStart"/>
+      <w:r>
+        <w:rPr>
+          <w:b/>
+        </w:rPr>
+        <w:t>minimum</w:t>
+      </w:r>
+      <w:proofErr w:type="gramEnd"/>
+      <w:r>
+        <w:rPr>
+          <w:b/>
+        </w:rPr>
+        <w:t xml:space="preserve"> </w:t>
       </w:r>
       <w:r>
         <w:t>– return minimum value observed</w:t>
@@ -828,12 +1196,14 @@
       <w:pPr>
         <w:ind w:left="1440"/>
       </w:pPr>
+      <w:proofErr w:type="gramStart"/>
       <w:r>
         <w:rPr>
           <w:b/>
         </w:rPr>
         <w:t>maximum</w:t>
       </w:r>
+      <w:proofErr w:type="gramEnd"/>
       <w:r>
         <w:t xml:space="preserve"> – return maximum value observed</w:t>
       </w:r>
@@ -842,12 +1212,14 @@
       <w:pPr>
         <w:ind w:left="1440"/>
       </w:pPr>
+      <w:proofErr w:type="gramStart"/>
       <w:r>
         <w:rPr>
           <w:b/>
         </w:rPr>
         <w:t>percentile</w:t>
       </w:r>
+      <w:proofErr w:type="gramEnd"/>
       <w:r>
         <w:t xml:space="preserve"> – return given percentile</w:t>
       </w:r>
@@ -860,12 +1232,14 @@
           <w:numId w:val="1"/>
         </w:numPr>
       </w:pPr>
+      <w:proofErr w:type="spellStart"/>
       <w:r>
         <w:rPr>
           <w:b/>
         </w:rPr>
         <w:t>select.percentile</w:t>
       </w:r>
+      <w:proofErr w:type="spellEnd"/>
       <w:r>
         <w:t xml:space="preserve"> defi</w:t>
       </w:r>
@@ -881,12 +1255,20 @@
           <w:numId w:val="1"/>
         </w:numPr>
       </w:pPr>
+      <w:proofErr w:type="spellStart"/>
       <w:r>
         <w:rPr>
           <w:b/>
         </w:rPr>
         <w:lastRenderedPageBreak/>
-        <w:t xml:space="preserve">select.default </w:t>
+        <w:t>select.default</w:t>
+      </w:r>
+      <w:proofErr w:type="spellEnd"/>
+      <w:r>
+        <w:rPr>
+          <w:b/>
+        </w:rPr>
+        <w:t xml:space="preserve"> </w:t>
       </w:r>
       <w:r>
         <w:t>to replace null in the event there is no data</w:t>
@@ -896,21 +1278,25 @@
       <w:pPr>
         <w:ind w:left="1440"/>
       </w:pPr>
+      <w:proofErr w:type="gramStart"/>
       <w:r>
         <w:rPr>
           <w:b/>
         </w:rPr>
         <w:t>join</w:t>
       </w:r>
+      <w:proofErr w:type="gramEnd"/>
       <w:r>
         <w:t xml:space="preserve"> – concatenate all values to a single string (optional </w:t>
       </w:r>
+      <w:proofErr w:type="spellStart"/>
       <w:r>
         <w:rPr>
           <w:b/>
         </w:rPr>
         <w:t>select.separator</w:t>
       </w:r>
+      <w:proofErr w:type="spellEnd"/>
       <w:r>
         <w:t xml:space="preserve"> to </w:t>
       </w:r>
@@ -922,39 +1308,68 @@
       <w:pPr>
         <w:ind w:left="720"/>
       </w:pPr>
-      <w:r>
-        <w:rPr>
-          <w:b/>
-        </w:rPr>
-        <w:t xml:space="preserve">sort </w:t>
-      </w:r>
-      <w:r>
-        <w:t>– one of “increasing”, “decreasing” or “none” (default is “none”).  Only meaningful when the output of the query is a list, not a cube.</w:t>
-      </w:r>
+      <w:proofErr w:type="gramStart"/>
+      <w:r>
+        <w:rPr>
+          <w:b/>
+        </w:rPr>
+        <w:t>sort</w:t>
+      </w:r>
+      <w:proofErr w:type="gramEnd"/>
+      <w:r>
+        <w:rPr>
+          <w:b/>
+        </w:rPr>
+        <w:t xml:space="preserve"> </w:t>
+      </w:r>
+      <w:r>
+        <w:t xml:space="preserve">– one of “increasing”, “decreasing” or “none” (default is “none”).  </w:t>
+      </w:r>
+      <w:proofErr w:type="gramStart"/>
+      <w:r>
+        <w:t>Only meaningful when the output of the query is a list, not a cube.</w:t>
+      </w:r>
+      <w:proofErr w:type="gramEnd"/>
     </w:p>
     <w:p>
       <w:pPr>
         <w:pStyle w:val="Heading1"/>
       </w:pPr>
+      <w:proofErr w:type="gramStart"/>
       <w:r>
         <w:t>where</w:t>
       </w:r>
-    </w:p>
-    <w:p>
-      <w:pPr>
-        <w:ind w:left="720"/>
-      </w:pPr>
-      <w:r>
-        <w:t>Where clause is code to return true/false or whether the data will be included in the aggregate.  This does not impact the edges; every edge is restricted to it’s own domain.</w:t>
+      <w:proofErr w:type="gramEnd"/>
+    </w:p>
+    <w:p>
+      <w:pPr>
+        <w:ind w:left="720"/>
+      </w:pPr>
+      <w:r>
+        <w:t xml:space="preserve">Where clause is code to return true/false or whether the data will be included in the aggregate.  This does not impact the edges; every edge is restricted to </w:t>
+      </w:r>
+      <w:proofErr w:type="spellStart"/>
+      <w:proofErr w:type="gramStart"/>
+      <w:r>
+        <w:t>it’s</w:t>
+      </w:r>
+      <w:proofErr w:type="spellEnd"/>
+      <w:proofErr w:type="gramEnd"/>
+      <w:r>
+        <w:t xml:space="preserve"> own domain.</w:t>
       </w:r>
     </w:p>
     <w:p>
       <w:pPr>
         <w:pStyle w:val="Heading1"/>
       </w:pPr>
+      <w:proofErr w:type="spellStart"/>
+      <w:proofErr w:type="gramStart"/>
       <w:r>
         <w:t>esfilter</w:t>
       </w:r>
+      <w:proofErr w:type="spellEnd"/>
+      <w:proofErr w:type="gramEnd"/>
     </w:p>
     <w:p>
       <w:pPr>
@@ -975,21 +1390,35 @@
       <w:r>
         <w:t xml:space="preserve">can filter out nested documents, </w:t>
       </w:r>
+      <w:proofErr w:type="spellStart"/>
       <w:r>
         <w:rPr>
           <w:b/>
         </w:rPr>
         <w:t>esfilter</w:t>
       </w:r>
-      <w:r>
-        <w:t xml:space="preserve"> can not.  </w:t>
-      </w:r>
+      <w:proofErr w:type="spellEnd"/>
+      <w:r>
+        <w:t xml:space="preserve"> </w:t>
+      </w:r>
+      <w:proofErr w:type="spellStart"/>
+      <w:r>
+        <w:t>can not</w:t>
+      </w:r>
+      <w:proofErr w:type="spellEnd"/>
+      <w:r>
+        <w:t xml:space="preserve">.  </w:t>
+      </w:r>
+      <w:proofErr w:type="spellStart"/>
+      <w:proofErr w:type="gramStart"/>
       <w:r>
         <w:rPr>
           <w:b/>
         </w:rPr>
         <w:t>esfilter</w:t>
       </w:r>
+      <w:proofErr w:type="spellEnd"/>
+      <w:proofErr w:type="gramEnd"/>
       <w:r>
         <w:t xml:space="preserve"> is very fast and should be used</w:t>
       </w:r>
@@ -1004,9 +1433,11 @@
       <w:pPr>
         <w:pStyle w:val="Heading1"/>
       </w:pPr>
+      <w:proofErr w:type="gramStart"/>
       <w:r>
         <w:t>edges</w:t>
       </w:r>
+      <w:proofErr w:type="gramEnd"/>
     </w:p>
     <w:p>
       <w:pPr>
@@ -1044,12 +1475,14 @@
       <w:pPr>
         <w:ind w:left="720"/>
       </w:pPr>
+      <w:proofErr w:type="gramStart"/>
       <w:r>
         <w:rPr>
           <w:b/>
         </w:rPr>
         <w:t>name</w:t>
       </w:r>
+      <w:proofErr w:type="gramEnd"/>
       <w:r>
         <w:t xml:space="preserve"> – The name given to the resulting edge </w:t>
       </w:r>
@@ -1061,12 +1494,14 @@
       <w:pPr>
         <w:ind w:left="720"/>
       </w:pPr>
+      <w:proofErr w:type="gramStart"/>
       <w:r>
         <w:rPr>
           <w:b/>
         </w:rPr>
         <w:t>value</w:t>
       </w:r>
+      <w:proofErr w:type="gramEnd"/>
       <w:r>
         <w:t xml:space="preserve"> – The code to generate the edge value before grouping</w:t>
       </w:r>
@@ -1075,12 +1510,14 @@
       <w:pPr>
         <w:ind w:left="720"/>
       </w:pPr>
+      <w:proofErr w:type="gramStart"/>
       <w:r>
         <w:rPr>
           <w:b/>
         </w:rPr>
         <w:t>range</w:t>
       </w:r>
+      <w:proofErr w:type="gramEnd"/>
       <w:r>
         <w:t xml:space="preserve"> – Can be used instead of </w:t>
       </w:r>
@@ -1092,12 +1529,14 @@
       <w:pPr>
         <w:ind w:left="1440"/>
       </w:pPr>
+      <w:proofErr w:type="gramStart"/>
       <w:r>
         <w:rPr>
           <w:b/>
         </w:rPr>
         <w:t>min</w:t>
       </w:r>
+      <w:proofErr w:type="gramEnd"/>
       <w:r>
         <w:t xml:space="preserve"> – The code that defined the minimum value</w:t>
       </w:r>
@@ -1106,17 +1545,24 @@
       <w:pPr>
         <w:ind w:left="1440"/>
       </w:pPr>
+      <w:proofErr w:type="gramStart"/>
       <w:r>
         <w:rPr>
           <w:b/>
         </w:rPr>
         <w:t>max</w:t>
       </w:r>
+      <w:proofErr w:type="gramEnd"/>
       <w:r>
         <w:t xml:space="preserve"> – The code defining the </w:t>
       </w:r>
-      <w:r>
-        <w:t xml:space="preserve">supremum </w:t>
+      <w:proofErr w:type="spellStart"/>
+      <w:r>
+        <w:t>supremum</w:t>
+      </w:r>
+      <w:proofErr w:type="spellEnd"/>
+      <w:r>
+        <w:t xml:space="preserve"> </w:t>
       </w:r>
       <w:r>
         <w:t>(of all values greater than the range, pick the smallest)</w:t>
@@ -1126,26 +1572,38 @@
       <w:pPr>
         <w:ind w:left="1440"/>
       </w:pPr>
+      <w:proofErr w:type="gramStart"/>
       <w:r>
         <w:rPr>
           <w:b/>
         </w:rPr>
         <w:t>mode</w:t>
       </w:r>
-      <w:r>
-        <w:t xml:space="preserve"> – “inclusive” will ensure any domain part that intersects with the range will be used in the aggregate.  “snapshot” (default) will only count ranges that contain the domain part key value.</w:t>
-      </w:r>
-    </w:p>
-    <w:p>
-      <w:pPr>
-        <w:ind w:left="720"/>
-      </w:pPr>
+      <w:proofErr w:type="gramEnd"/>
+      <w:r>
+        <w:t xml:space="preserve"> – “inclusive” will ensure any domain part that intersects with the range will be used in the aggregate.  “</w:t>
+      </w:r>
+      <w:proofErr w:type="gramStart"/>
+      <w:r>
+        <w:t>snapshot</w:t>
+      </w:r>
+      <w:proofErr w:type="gramEnd"/>
+      <w:r>
+        <w:t>” (default) will only count ranges that contain the domain part key value.</w:t>
+      </w:r>
+    </w:p>
+    <w:p>
+      <w:pPr>
+        <w:ind w:left="720"/>
+      </w:pPr>
+      <w:proofErr w:type="gramStart"/>
       <w:r>
         <w:rPr>
           <w:b/>
         </w:rPr>
         <w:t>test</w:t>
       </w:r>
+      <w:proofErr w:type="gramEnd"/>
       <w:r>
         <w:t xml:space="preserve"> – Can be used instead of value: Code that is responsible for returning true/false on whether the data will match the domain parts.  Use this to simulate a SQL join.</w:t>
       </w:r>
@@ -1154,11 +1612,19 @@
       <w:pPr>
         <w:ind w:left="720"/>
       </w:pPr>
-      <w:r>
-        <w:rPr>
-          <w:b/>
-        </w:rPr>
-        <w:t xml:space="preserve">domain </w:t>
+      <w:proofErr w:type="gramStart"/>
+      <w:r>
+        <w:rPr>
+          <w:b/>
+        </w:rPr>
+        <w:t>domain</w:t>
+      </w:r>
+      <w:proofErr w:type="gramEnd"/>
+      <w:r>
+        <w:rPr>
+          <w:b/>
+        </w:rPr>
+        <w:t xml:space="preserve"> </w:t>
       </w:r>
       <w:r>
         <w:t>– The range of values to be part of the aggregation</w:t>
@@ -1168,6 +1634,8 @@
       <w:pPr>
         <w:ind w:left="720"/>
       </w:pPr>
+      <w:proofErr w:type="spellStart"/>
+      <w:proofErr w:type="gramStart"/>
       <w:r>
         <w:rPr>
           <w:b/>
@@ -1175,6 +1643,8 @@
         <w:lastRenderedPageBreak/>
         <w:t>allowNulls</w:t>
       </w:r>
+      <w:proofErr w:type="spellEnd"/>
+      <w:proofErr w:type="gramEnd"/>
       <w:r>
         <w:t xml:space="preserve"> – Set to true if you want to aggregate all values outside the domain </w:t>
       </w:r>
@@ -1188,11 +1658,16 @@
       <w:pPr>
         <w:pStyle w:val="Heading1"/>
       </w:pPr>
+      <w:proofErr w:type="gramStart"/>
       <w:r>
         <w:t>edge</w:t>
       </w:r>
       <w:r>
-        <w:t>s[]</w:t>
+        <w:t>s[</w:t>
+      </w:r>
+      <w:proofErr w:type="gramEnd"/>
+      <w:r>
+        <w:t>]</w:t>
       </w:r>
       <w:r>
         <w:t>.domain</w:t>
@@ -1219,11 +1694,19 @@
       <w:pPr>
         <w:ind w:left="720"/>
       </w:pPr>
-      <w:r>
-        <w:rPr>
-          <w:b/>
-        </w:rPr>
-        <w:t xml:space="preserve">name </w:t>
+      <w:proofErr w:type="gramStart"/>
+      <w:r>
+        <w:rPr>
+          <w:b/>
+        </w:rPr>
+        <w:t>name</w:t>
+      </w:r>
+      <w:proofErr w:type="gramEnd"/>
+      <w:r>
+        <w:rPr>
+          <w:b/>
+        </w:rPr>
+        <w:t xml:space="preserve"> </w:t>
       </w:r>
       <w:r>
         <w:t>– Name given to this domain definition, for use in other code in the query (default to type name).</w:t>
@@ -1233,11 +1716,19 @@
       <w:pPr>
         <w:ind w:left="720"/>
       </w:pPr>
-      <w:r>
-        <w:rPr>
-          <w:b/>
-        </w:rPr>
-        <w:t xml:space="preserve">type </w:t>
+      <w:proofErr w:type="gramStart"/>
+      <w:r>
+        <w:rPr>
+          <w:b/>
+        </w:rPr>
+        <w:t>type</w:t>
+      </w:r>
+      <w:proofErr w:type="gramEnd"/>
+      <w:r>
+        <w:rPr>
+          <w:b/>
+        </w:rPr>
+        <w:t xml:space="preserve"> </w:t>
       </w:r>
       <w:r>
         <w:t>–</w:t>
@@ -1249,21 +1740,39 @@
         <w:t>One o</w:t>
       </w:r>
       <w:r>
-        <w:t xml:space="preserve">f a few predefined types  (Default {“type”:”default”})  </w:t>
-      </w:r>
-    </w:p>
-    <w:p>
-      <w:pPr>
-        <w:ind w:left="720"/>
-      </w:pPr>
+        <w:t>f a few predefined types  (Default {“</w:t>
+      </w:r>
+      <w:proofErr w:type="spellStart"/>
+      <w:r>
+        <w:t>type”:”default</w:t>
+      </w:r>
+      <w:proofErr w:type="spellEnd"/>
+      <w:r>
+        <w:t xml:space="preserve">”})  </w:t>
+      </w:r>
+    </w:p>
+    <w:p>
+      <w:pPr>
+        <w:ind w:left="720"/>
+      </w:pPr>
+      <w:proofErr w:type="gramStart"/>
       <w:r>
         <w:rPr>
           <w:b/>
         </w:rPr>
         <w:t>value</w:t>
       </w:r>
-      <w:r>
-        <w:t xml:space="preserve"> – Domain partitions are technically Javascript objects with descriptive attributes (name, </w:t>
+      <w:proofErr w:type="gramEnd"/>
+      <w:r>
+        <w:t xml:space="preserve"> – Domain partitions are technically </w:t>
+      </w:r>
+      <w:proofErr w:type="spellStart"/>
+      <w:r>
+        <w:t>Javascript</w:t>
+      </w:r>
+      <w:proofErr w:type="spellEnd"/>
+      <w:r>
+        <w:t xml:space="preserve"> objects with descriptive attributes (name, </w:t>
       </w:r>
       <w:r>
         <w:t xml:space="preserve">value, </w:t>
@@ -1275,7 +1784,15 @@
         <w:t>,</w:t>
       </w:r>
       <w:r>
-        <w:t xml:space="preserve"> min, etc).  The </w:t>
+        <w:t xml:space="preserve"> min, </w:t>
+      </w:r>
+      <w:proofErr w:type="spellStart"/>
+      <w:r>
+        <w:t>etc</w:t>
+      </w:r>
+      <w:proofErr w:type="spellEnd"/>
+      <w:r>
+        <w:t xml:space="preserve">).  The </w:t>
       </w:r>
       <w:r>
         <w:rPr>
@@ -1294,11 +1811,19 @@
       <w:pPr>
         <w:ind w:left="720"/>
       </w:pPr>
-      <w:r>
-        <w:rPr>
-          <w:b/>
-        </w:rPr>
-        <w:t xml:space="preserve">key </w:t>
+      <w:proofErr w:type="gramStart"/>
+      <w:r>
+        <w:rPr>
+          <w:b/>
+        </w:rPr>
+        <w:t>key</w:t>
+      </w:r>
+      <w:proofErr w:type="gramEnd"/>
+      <w:r>
+        <w:rPr>
+          <w:b/>
+        </w:rPr>
+        <w:t xml:space="preserve"> </w:t>
       </w:r>
       <w:r>
         <w:t>– Code to extract the unique key valu</w:t>
@@ -1313,122 +1838,654 @@
         <w:t xml:space="preserve"> in a partition</w:t>
       </w:r>
       <w:r>
-        <w:t xml:space="preserve">.  This is important so a 1-1 relationship can be established between fast values and </w:t>
-      </w:r>
-      <w:r>
-        <w:t xml:space="preserve">slow, but descriptive, </w:t>
-      </w:r>
-      <w:r>
-        <w:t>part objects</w:t>
-      </w:r>
-      <w:r>
+        <w:t xml:space="preserve">.  This is important so a 1-1 relationship </w:t>
+      </w:r>
+      <w:r>
+        <w:t>can be established – mapping fast string hashes to slow object comparisons.</w:t>
+      </w:r>
+    </w:p>
+    <w:p>
+      <w:pPr>
+        <w:ind w:left="720"/>
+      </w:pPr>
+      <w:proofErr w:type="spellStart"/>
+      <w:proofErr w:type="gramStart"/>
+      <w:r>
+        <w:rPr>
+          <w:b/>
+        </w:rPr>
+        <w:t>isFacet</w:t>
+      </w:r>
+      <w:proofErr w:type="spellEnd"/>
+      <w:proofErr w:type="gramEnd"/>
+      <w:r>
+        <w:rPr>
+          <w:b/>
+        </w:rPr>
+        <w:t xml:space="preserve"> </w:t>
+      </w:r>
+      <w:r>
+        <w:t xml:space="preserve">– for ES queries:  Will force each part of the domain to have </w:t>
+      </w:r>
+      <w:proofErr w:type="spellStart"/>
+      <w:r>
+        <w:t>it’s</w:t>
+      </w:r>
+      <w:proofErr w:type="spellEnd"/>
+      <w:r>
+        <w:t xml:space="preserve"> own facet.  Each part of the domain must be explicit, and define </w:t>
+      </w:r>
+      <w:proofErr w:type="gramStart"/>
+      <w:r>
+        <w:rPr>
+          <w:b/>
+        </w:rPr>
+        <w:t>edge</w:t>
+      </w:r>
+      <w:r>
+        <w:rPr>
+          <w:b/>
+        </w:rPr>
+        <w:t>s[</w:t>
+      </w:r>
+      <w:proofErr w:type="gramEnd"/>
+      <w:r>
+        <w:rPr>
+          <w:b/>
+        </w:rPr>
+        <w:t>]</w:t>
+      </w:r>
+      <w:r>
+        <w:rPr>
+          <w:b/>
+        </w:rPr>
         <w:t>.</w:t>
       </w:r>
-    </w:p>
-    <w:p>
-      <w:pPr>
-        <w:ind w:left="720"/>
-      </w:pPr>
-      <w:r>
-        <w:rPr>
-          <w:b/>
-        </w:rPr>
-        <w:t xml:space="preserve">isFacet </w:t>
-      </w:r>
-      <w:r>
-        <w:t xml:space="preserve">– for ES queries:  Will force each part of the domain to have it’s own facet.  Each part of the domain must be explicit, and define </w:t>
-      </w:r>
-      <w:r>
-        <w:rPr>
-          <w:b/>
-        </w:rPr>
+      <w:proofErr w:type="spellStart"/>
+      <w:r>
+        <w:rPr>
+          <w:b/>
+        </w:rPr>
+        <w:t>domain.partition.esfilter</w:t>
+      </w:r>
+      <w:proofErr w:type="spellEnd"/>
+      <w:r>
+        <w:t xml:space="preserve"> as the facet filter.</w:t>
+      </w:r>
+      <w:r>
+        <w:t xml:space="preserve">  Avoid using “script” filters in facets because they are WAY slow.</w:t>
+      </w:r>
+    </w:p>
+    <w:p>
+      <w:pPr>
+        <w:pStyle w:val="Heading1"/>
+      </w:pPr>
+      <w:proofErr w:type="gramStart"/>
+      <w:r>
         <w:t>edge</w:t>
       </w:r>
       <w:r>
-        <w:rPr>
-          <w:b/>
-        </w:rPr>
-        <w:t>s[]</w:t>
-      </w:r>
-      <w:r>
-        <w:rPr>
-          <w:b/>
-        </w:rPr>
-        <w:t>.domain.partition.esfilter</w:t>
-      </w:r>
-      <w:r>
-        <w:t xml:space="preserve"> as the facet filter.</w:t>
-      </w:r>
-      <w:r>
-        <w:t xml:space="preserve">  Avoid using “script” filters in facets because they are WAY slow.</w:t>
-      </w:r>
+        <w:t>s[</w:t>
+      </w:r>
+      <w:proofErr w:type="gramEnd"/>
+      <w:r>
+        <w:t>]</w:t>
+      </w:r>
+      <w:r>
+        <w:t>.</w:t>
+      </w:r>
+      <w:proofErr w:type="spellStart"/>
+      <w:r>
+        <w:t>domain.type</w:t>
+      </w:r>
+      <w:proofErr w:type="spellEnd"/>
+    </w:p>
+    <w:p>
+      <w:pPr>
+        <w:ind w:left="720"/>
+      </w:pPr>
+      <w:r>
+        <w:t>Every edge must be limited to one of a few basic domain types.  Which further defines the other domain attributes which can be assigned.</w:t>
+      </w:r>
+    </w:p>
+    <w:p>
+      <w:pPr>
+        <w:ind w:left="720"/>
+      </w:pPr>
+      <w:proofErr w:type="gramStart"/>
+      <w:r>
+        <w:rPr>
+          <w:rStyle w:val="CodeChar"/>
+        </w:rPr>
+        <w:t>default</w:t>
+      </w:r>
+      <w:r>
+        <w:t>-</w:t>
+      </w:r>
+      <w:proofErr w:type="gramEnd"/>
+      <w:r>
+        <w:t xml:space="preserve"> </w:t>
+      </w:r>
+      <w:r>
+        <w:t xml:space="preserve">For when the type parameter is missing: </w:t>
+      </w:r>
+      <w:r>
+        <w:t xml:space="preserve">Defines parts of domain as </w:t>
+      </w:r>
+      <w:r>
+        <w:t>an unlimited set of u</w:t>
+      </w:r>
+      <w:r>
+        <w:t xml:space="preserve">nique values.  </w:t>
+      </w:r>
+      <w:r>
+        <w:t xml:space="preserve">Useful for </w:t>
+      </w:r>
+      <w:r>
+        <w:t>numbers and strings, but can be used on objects in general.</w:t>
+      </w:r>
+    </w:p>
+    <w:p>
+      <w:pPr>
+        <w:ind w:left="720"/>
+      </w:pPr>
+      <w:proofErr w:type="gramStart"/>
+      <w:r>
+        <w:rPr>
+          <w:rStyle w:val="CodeChar"/>
+        </w:rPr>
+        <w:t>time</w:t>
+      </w:r>
+      <w:proofErr w:type="gramEnd"/>
+      <w:r>
+        <w:t xml:space="preserve"> – Defines parts of a time domain.</w:t>
+      </w:r>
+    </w:p>
+    <w:p>
+      <w:pPr>
+        <w:ind w:left="1440"/>
+      </w:pPr>
+      <w:proofErr w:type="spellStart"/>
+      <w:r>
+        <w:rPr>
+          <w:b/>
+        </w:rPr>
+        <w:t>edge.domain.</w:t>
+      </w:r>
+      <w:r>
+        <w:rPr>
+          <w:b/>
+        </w:rPr>
+        <w:t>min</w:t>
+      </w:r>
+      <w:proofErr w:type="spellEnd"/>
+      <w:r>
+        <w:t xml:space="preserve"> – Minimum value of domain (optional)</w:t>
+      </w:r>
+    </w:p>
+    <w:p>
+      <w:pPr>
+        <w:ind w:left="1440"/>
+      </w:pPr>
+      <w:proofErr w:type="spellStart"/>
+      <w:r>
+        <w:rPr>
+          <w:b/>
+        </w:rPr>
+        <w:t>edge.domain.</w:t>
+      </w:r>
+      <w:r>
+        <w:rPr>
+          <w:b/>
+        </w:rPr>
+        <w:t>max</w:t>
+      </w:r>
+      <w:proofErr w:type="spellEnd"/>
+      <w:r>
+        <w:t xml:space="preserve"> – </w:t>
+      </w:r>
+      <w:proofErr w:type="spellStart"/>
+      <w:r>
+        <w:t>Supremum</w:t>
+      </w:r>
+      <w:proofErr w:type="spellEnd"/>
+      <w:r>
+        <w:t xml:space="preserve"> of domain (optional)</w:t>
+      </w:r>
+    </w:p>
+    <w:p>
+      <w:pPr>
+        <w:ind w:left="1440"/>
+      </w:pPr>
+      <w:proofErr w:type="spellStart"/>
+      <w:proofErr w:type="gramStart"/>
+      <w:r>
+        <w:rPr>
+          <w:b/>
+        </w:rPr>
+        <w:t>edge.domain.</w:t>
+      </w:r>
+      <w:r>
+        <w:rPr>
+          <w:b/>
+        </w:rPr>
+        <w:t>interval</w:t>
+      </w:r>
+      <w:proofErr w:type="spellEnd"/>
+      <w:r>
+        <w:rPr>
+          <w:b/>
+        </w:rPr>
+        <w:t xml:space="preserve"> </w:t>
+      </w:r>
+      <w:r>
+        <w:t>– The size of each time part.</w:t>
+      </w:r>
+      <w:proofErr w:type="gramEnd"/>
+      <w:r>
+        <w:t xml:space="preserve"> (</w:t>
+      </w:r>
+      <w:proofErr w:type="gramStart"/>
+      <w:r>
+        <w:t>max-min</w:t>
+      </w:r>
+      <w:proofErr w:type="gramEnd"/>
+      <w:r>
+        <w:t>)/interval must be an integer</w:t>
+      </w:r>
+    </w:p>
+    <w:p>
+      <w:pPr>
+        <w:ind w:left="720"/>
+      </w:pPr>
+      <w:proofErr w:type="gramStart"/>
+      <w:r>
+        <w:rPr>
+          <w:rStyle w:val="CodeChar"/>
+        </w:rPr>
+        <w:t>duration</w:t>
+      </w:r>
+      <w:proofErr w:type="gramEnd"/>
+      <w:r>
+        <w:t xml:space="preserve"> – Defines an time interval </w:t>
+      </w:r>
+    </w:p>
+    <w:p>
+      <w:pPr>
+        <w:ind w:left="1440"/>
+      </w:pPr>
+      <w:proofErr w:type="spellStart"/>
+      <w:r>
+        <w:rPr>
+          <w:b/>
+        </w:rPr>
+        <w:t>edge.domain.</w:t>
+      </w:r>
+      <w:r>
+        <w:rPr>
+          <w:b/>
+        </w:rPr>
+        <w:t>min</w:t>
+      </w:r>
+      <w:proofErr w:type="spellEnd"/>
+      <w:r>
+        <w:t xml:space="preserve"> – Minimum value of domain (optional)</w:t>
+      </w:r>
+    </w:p>
+    <w:p>
+      <w:pPr>
+        <w:ind w:left="1440"/>
+      </w:pPr>
+      <w:proofErr w:type="spellStart"/>
+      <w:r>
+        <w:rPr>
+          <w:b/>
+        </w:rPr>
+        <w:t>edge.domain.</w:t>
+      </w:r>
+      <w:r>
+        <w:rPr>
+          <w:b/>
+        </w:rPr>
+        <w:t>max</w:t>
+      </w:r>
+      <w:proofErr w:type="spellEnd"/>
+      <w:r>
+        <w:t xml:space="preserve"> – </w:t>
+      </w:r>
+      <w:proofErr w:type="spellStart"/>
+      <w:r>
+        <w:t>Supremum</w:t>
+      </w:r>
+      <w:proofErr w:type="spellEnd"/>
+      <w:r>
+        <w:t xml:space="preserve"> of domain (optional)</w:t>
+      </w:r>
+    </w:p>
+    <w:p>
+      <w:pPr>
+        <w:ind w:left="1440"/>
+      </w:pPr>
+      <w:proofErr w:type="spellStart"/>
+      <w:proofErr w:type="gramStart"/>
+      <w:r>
+        <w:rPr>
+          <w:b/>
+        </w:rPr>
+        <w:lastRenderedPageBreak/>
+        <w:t>edge.domain.</w:t>
+      </w:r>
+      <w:r>
+        <w:rPr>
+          <w:b/>
+        </w:rPr>
+        <w:t>interval</w:t>
+      </w:r>
+      <w:proofErr w:type="spellEnd"/>
+      <w:r>
+        <w:t xml:space="preserve"> – The size of each time part.</w:t>
+      </w:r>
+      <w:proofErr w:type="gramEnd"/>
+      <w:r>
+        <w:t xml:space="preserve"> (</w:t>
+      </w:r>
+      <w:proofErr w:type="gramStart"/>
+      <w:r>
+        <w:t>max-min</w:t>
+      </w:r>
+      <w:proofErr w:type="gramEnd"/>
+      <w:r>
+        <w:t>)/interval must be an integer</w:t>
+      </w:r>
+    </w:p>
+    <w:p>
+      <w:pPr>
+        <w:ind w:left="720"/>
+      </w:pPr>
+      <w:proofErr w:type="gramStart"/>
+      <w:r>
+        <w:rPr>
+          <w:rStyle w:val="CodeChar"/>
+        </w:rPr>
+        <w:t>numeric</w:t>
+      </w:r>
+      <w:proofErr w:type="gramEnd"/>
+      <w:r>
+        <w:t xml:space="preserve"> – Defines a unit-less </w:t>
+      </w:r>
+      <w:r>
+        <w:t>range of values</w:t>
+      </w:r>
+    </w:p>
+    <w:p>
+      <w:pPr>
+        <w:ind w:left="1440"/>
+      </w:pPr>
+      <w:proofErr w:type="spellStart"/>
+      <w:r>
+        <w:rPr>
+          <w:b/>
+        </w:rPr>
+        <w:t>edge.domain.</w:t>
+      </w:r>
+      <w:r>
+        <w:rPr>
+          <w:b/>
+        </w:rPr>
+        <w:t>min</w:t>
+      </w:r>
+      <w:proofErr w:type="spellEnd"/>
+      <w:r>
+        <w:t xml:space="preserve"> – Minimum value of domain (optional)</w:t>
+      </w:r>
+    </w:p>
+    <w:p>
+      <w:pPr>
+        <w:ind w:left="1440"/>
+      </w:pPr>
+      <w:proofErr w:type="spellStart"/>
+      <w:r>
+        <w:rPr>
+          <w:b/>
+        </w:rPr>
+        <w:t>edge.domain.</w:t>
+      </w:r>
+      <w:r>
+        <w:rPr>
+          <w:b/>
+        </w:rPr>
+        <w:t>max</w:t>
+      </w:r>
+      <w:proofErr w:type="spellEnd"/>
+      <w:r>
+        <w:t xml:space="preserve"> – </w:t>
+      </w:r>
+      <w:proofErr w:type="spellStart"/>
+      <w:r>
+        <w:t>Supremum</w:t>
+      </w:r>
+      <w:proofErr w:type="spellEnd"/>
+      <w:r>
+        <w:t xml:space="preserve"> of domain (optional)</w:t>
+      </w:r>
+    </w:p>
+    <w:p>
+      <w:pPr>
+        <w:ind w:left="1440"/>
+      </w:pPr>
+      <w:proofErr w:type="spellStart"/>
+      <w:proofErr w:type="gramStart"/>
+      <w:r>
+        <w:rPr>
+          <w:b/>
+        </w:rPr>
+        <w:t>edge.domain.</w:t>
+      </w:r>
+      <w:r>
+        <w:rPr>
+          <w:b/>
+        </w:rPr>
+        <w:t>interval</w:t>
+      </w:r>
+      <w:proofErr w:type="spellEnd"/>
+      <w:r>
+        <w:t xml:space="preserve"> – The size of each time part.</w:t>
+      </w:r>
+      <w:proofErr w:type="gramEnd"/>
+      <w:r>
+        <w:t xml:space="preserve"> (</w:t>
+      </w:r>
+      <w:proofErr w:type="gramStart"/>
+      <w:r>
+        <w:t>max-min</w:t>
+      </w:r>
+      <w:proofErr w:type="gramEnd"/>
+      <w:r>
+        <w:t>)/interval must be an integer</w:t>
+      </w:r>
+    </w:p>
+    <w:p>
+      <w:pPr>
+        <w:ind w:left="720"/>
+      </w:pPr>
+      <w:proofErr w:type="gramStart"/>
+      <w:r>
+        <w:rPr>
+          <w:rStyle w:val="CodeChar"/>
+        </w:rPr>
+        <w:t>count</w:t>
+      </w:r>
+      <w:proofErr w:type="gramEnd"/>
+      <w:r>
+        <w:t xml:space="preserve"> – just like </w:t>
+      </w:r>
+      <w:r>
+        <w:rPr>
+          <w:rStyle w:val="CodeChar"/>
+        </w:rPr>
+        <w:t>numeric</w:t>
+      </w:r>
+      <w:r>
+        <w:t>, but limited to integers &gt;= 0</w:t>
+      </w:r>
+    </w:p>
+    <w:p>
+      <w:pPr>
+        <w:ind w:left="720"/>
+      </w:pPr>
+      <w:proofErr w:type="gramStart"/>
+      <w:r>
+        <w:rPr>
+          <w:rStyle w:val="CodeChar"/>
+        </w:rPr>
+        <w:t>set</w:t>
+      </w:r>
+      <w:proofErr w:type="gramEnd"/>
+      <w:r>
+        <w:t xml:space="preserve"> – An explicit set of </w:t>
+      </w:r>
+      <w:r>
+        <w:t xml:space="preserve">unique values </w:t>
+      </w:r>
+    </w:p>
+    <w:p>
+      <w:pPr>
+        <w:ind w:left="1440"/>
+      </w:pPr>
+      <w:proofErr w:type="spellStart"/>
+      <w:r>
+        <w:rPr>
+          <w:b/>
+        </w:rPr>
+        <w:t>edge.domain.</w:t>
+      </w:r>
+      <w:r>
+        <w:rPr>
+          <w:b/>
+        </w:rPr>
+        <w:t>partitions</w:t>
+      </w:r>
+      <w:proofErr w:type="spellEnd"/>
+      <w:r>
+        <w:t xml:space="preserve"> – the set of values allowed.  These can be compound objects, but </w:t>
+      </w:r>
+      <w:proofErr w:type="spellStart"/>
+      <w:r>
+        <w:rPr>
+          <w:b/>
+        </w:rPr>
+        <w:t>edge.test</w:t>
+      </w:r>
+      <w:proofErr w:type="spellEnd"/>
+      <w:r>
+        <w:t xml:space="preserve"> and </w:t>
+      </w:r>
+      <w:proofErr w:type="spellStart"/>
+      <w:r>
+        <w:rPr>
+          <w:b/>
+        </w:rPr>
+        <w:t>edge.domain.value</w:t>
+      </w:r>
+      <w:proofErr w:type="spellEnd"/>
+      <w:r>
+        <w:t xml:space="preserve"> need to be defined.</w:t>
+      </w:r>
+    </w:p>
+    <w:p>
+      <w:pPr>
+        <w:ind w:left="1440"/>
+      </w:pPr>
     </w:p>
     <w:p>
       <w:pPr>
         <w:pStyle w:val="Heading1"/>
       </w:pPr>
-      <w:r>
-        <w:t>edge</w:t>
-      </w:r>
-      <w:r>
-        <w:t>s[]</w:t>
-      </w:r>
-      <w:r>
-        <w:t>.domain.type</w:t>
-      </w:r>
-    </w:p>
-    <w:p>
-      <w:pPr>
-        <w:ind w:left="720"/>
-      </w:pPr>
-      <w:r>
-        <w:t>Every edge must be limited to one of a few basic domain types.  Which further defines the other domain attributes which can be assigned.</w:t>
-      </w:r>
-    </w:p>
-    <w:p>
-      <w:pPr>
-        <w:ind w:left="720"/>
-      </w:pPr>
-      <w:r>
-        <w:rPr>
-          <w:rStyle w:val="CodeChar"/>
-        </w:rPr>
-        <w:t>default</w:t>
-      </w:r>
-      <w:r>
-        <w:t xml:space="preserve">- </w:t>
-      </w:r>
-      <w:r>
-        <w:t xml:space="preserve">For when the type parameter is missing: </w:t>
-      </w:r>
-      <w:r>
-        <w:t xml:space="preserve">Defines parts of domain as </w:t>
-      </w:r>
-      <w:r>
-        <w:t>an unlimited set of u</w:t>
-      </w:r>
-      <w:r>
-        <w:t xml:space="preserve">nique values.  </w:t>
-      </w:r>
-      <w:r>
-        <w:t xml:space="preserve">Useful for </w:t>
-      </w:r>
-      <w:r>
-        <w:t>numbers and strings, but can be used on objects in general.</w:t>
-      </w:r>
-    </w:p>
-    <w:p>
-      <w:pPr>
-        <w:ind w:left="720"/>
-      </w:pPr>
-      <w:r>
-        <w:rPr>
-          <w:rStyle w:val="CodeChar"/>
-        </w:rPr>
-        <w:t>time</w:t>
-      </w:r>
-      <w:r>
-        <w:t xml:space="preserve"> – Defines parts of a time domain.</w:t>
+      <w:proofErr w:type="gramStart"/>
+      <w:r>
+        <w:t>analytic</w:t>
+      </w:r>
+      <w:proofErr w:type="gramEnd"/>
+    </w:p>
+    <w:p>
+      <w:pPr>
+        <w:ind w:left="720"/>
+      </w:pPr>
+      <w:r>
+        <w:t>Each analytic column d</w:t>
+      </w:r>
+      <w:r>
+        <w:t xml:space="preserve">efines an additional </w:t>
+      </w:r>
+      <w:r>
+        <w:t>attribute for the result set</w:t>
+      </w:r>
+      <w:r>
+        <w:t xml:space="preserve">.  </w:t>
+      </w:r>
+      <w:r>
+        <w:t xml:space="preserve">An </w:t>
+      </w:r>
+      <w:r>
+        <w:t>analytic does not change the number of rows returned</w:t>
+      </w:r>
+      <w:r>
+        <w:t>.</w:t>
+      </w:r>
+      <w:r>
+        <w:t xml:space="preserve">  For each analytic,</w:t>
+      </w:r>
+      <w:r>
+        <w:t xml:space="preserve"> the data is grouped, sorted and assigned a “</w:t>
+      </w:r>
+      <w:proofErr w:type="spellStart"/>
+      <w:r>
+        <w:t>rownum</w:t>
+      </w:r>
+      <w:proofErr w:type="spellEnd"/>
+      <w:r>
+        <w:t>” attribute that can be use</w:t>
+      </w:r>
+      <w:r>
+        <w:t>d to calculate the attribute value</w:t>
+      </w:r>
+      <w:r>
+        <w:t>.</w:t>
+      </w:r>
+      <w:r>
+        <w:t xml:space="preserve">  </w:t>
+      </w:r>
+    </w:p>
+    <w:p>
+      <w:pPr>
+        <w:ind w:left="720"/>
+      </w:pPr>
+      <w:proofErr w:type="gramStart"/>
+      <w:r>
+        <w:rPr>
+          <w:b/>
+        </w:rPr>
+        <w:t>name</w:t>
+      </w:r>
+      <w:proofErr w:type="gramEnd"/>
+      <w:r>
+        <w:t xml:space="preserve"> – name given to resulting attribute</w:t>
+      </w:r>
+    </w:p>
+    <w:p>
+      <w:pPr>
+        <w:ind w:left="720"/>
+      </w:pPr>
+      <w:proofErr w:type="gramStart"/>
+      <w:r>
+        <w:rPr>
+          <w:b/>
+        </w:rPr>
+        <w:t>value</w:t>
+      </w:r>
+      <w:proofErr w:type="gramEnd"/>
+      <w:r>
+        <w:t xml:space="preserve"> – code to determine the attribute value.  It has access to two special variables: </w:t>
       </w:r>
     </w:p>
     <w:p>
@@ -1439,16 +2496,35 @@
         <w:rPr>
           <w:b/>
         </w:rPr>
-        <w:t>edge.domain.</w:t>
-      </w:r>
-      <w:r>
-        <w:rPr>
-          <w:b/>
-        </w:rPr>
-        <w:t>min</w:t>
-      </w:r>
-      <w:r>
-        <w:t xml:space="preserve"> – Minimum value of domain (optional)</w:t>
+        <w:t>“</w:t>
+      </w:r>
+      <w:proofErr w:type="spellStart"/>
+      <w:proofErr w:type="gramStart"/>
+      <w:r>
+        <w:rPr>
+          <w:b/>
+        </w:rPr>
+        <w:t>rownum</w:t>
+      </w:r>
+      <w:proofErr w:type="spellEnd"/>
+      <w:proofErr w:type="gramEnd"/>
+      <w:r>
+        <w:rPr>
+          <w:b/>
+        </w:rPr>
+        <w:t>”</w:t>
+      </w:r>
+      <w:r>
+        <w:t xml:space="preserve"> – which is</w:t>
+      </w:r>
+      <w:r>
+        <w:t xml:space="preserve"> </w:t>
+      </w:r>
+      <w:r>
+        <w:t>integer</w:t>
+      </w:r>
+      <w:r>
+        <w:t>, starting at zero for the first row</w:t>
       </w:r>
     </w:p>
     <w:p>
@@ -1456,465 +2532,244 @@
         <w:ind w:left="1440"/>
       </w:pPr>
       <w:r>
-        <w:rPr>
-          <w:b/>
-        </w:rPr>
-        <w:t>edge.domain.</w:t>
-      </w:r>
-      <w:r>
-        <w:rPr>
-          <w:b/>
-        </w:rPr>
-        <w:t>max</w:t>
-      </w:r>
-      <w:r>
-        <w:t xml:space="preserve"> – Supremum of domain (optional)</w:t>
-      </w:r>
-    </w:p>
-    <w:p>
-      <w:pPr>
-        <w:ind w:left="1440"/>
-      </w:pPr>
-      <w:r>
-        <w:rPr>
-          <w:b/>
-        </w:rPr>
-        <w:t>edge.domain.</w:t>
-      </w:r>
-      <w:r>
-        <w:rPr>
-          <w:b/>
-        </w:rPr>
-        <w:t xml:space="preserve">interval </w:t>
-      </w:r>
-      <w:r>
-        <w:t>– The size of each time part. (max-min)/interval must be an integer</w:t>
-      </w:r>
-    </w:p>
-    <w:p>
-      <w:pPr>
+        <w:t xml:space="preserve"> </w:t>
+      </w:r>
+      <w:r>
+        <w:rPr>
+          <w:b/>
+        </w:rPr>
+        <w:t>“</w:t>
+      </w:r>
+      <w:proofErr w:type="gramStart"/>
+      <w:r>
+        <w:rPr>
+          <w:b/>
+        </w:rPr>
+        <w:t>rows</w:t>
+      </w:r>
+      <w:proofErr w:type="gramEnd"/>
+      <w:r>
+        <w:rPr>
+          <w:b/>
+        </w:rPr>
+        <w:t>”</w:t>
+      </w:r>
+      <w:r>
+        <w:t xml:space="preserve"> – an array of all data in the group.</w:t>
+      </w:r>
+    </w:p>
+    <w:p>
+      <w:pPr>
+        <w:ind w:left="720"/>
+      </w:pPr>
+      <w:proofErr w:type="gramStart"/>
+      <w:r>
+        <w:rPr>
+          <w:b/>
+        </w:rPr>
+        <w:t>edges</w:t>
+      </w:r>
+      <w:proofErr w:type="gramEnd"/>
+      <w:r>
+        <w:t xml:space="preserve"> – an array of column names used to determine the groups </w:t>
+      </w:r>
+    </w:p>
+    <w:p>
+      <w:pPr>
+        <w:ind w:left="720"/>
+      </w:pPr>
+      <w:proofErr w:type="gramStart"/>
+      <w:r>
+        <w:rPr>
+          <w:b/>
+        </w:rPr>
+        <w:t>where</w:t>
+      </w:r>
+      <w:proofErr w:type="gramEnd"/>
+      <w:r>
+        <w:rPr>
+          <w:b/>
+        </w:rPr>
+        <w:t xml:space="preserve"> </w:t>
+      </w:r>
+      <w:r>
+        <w:t>– code that returns true/false to indicate if a record is a member of any group.  This will not affect the number of rows returned, only how the analytic is calculated.  If where</w:t>
+      </w:r>
+      <w:r>
+        <w:t xml:space="preserve"> returns false then </w:t>
+      </w:r>
+      <w:proofErr w:type="spellStart"/>
+      <w:r>
+        <w:rPr>
+          <w:b/>
+        </w:rPr>
+        <w:t>rownum</w:t>
+      </w:r>
+      <w:proofErr w:type="spellEnd"/>
+      <w:r>
+        <w:rPr>
+          <w:b/>
+        </w:rPr>
+        <w:t xml:space="preserve"> </w:t>
+      </w:r>
+      <w:r>
+        <w:t xml:space="preserve">and </w:t>
+      </w:r>
+      <w:r>
+        <w:rPr>
+          <w:b/>
+        </w:rPr>
+        <w:t>rows</w:t>
+      </w:r>
+      <w:r>
+        <w:t xml:space="preserve"> will both </w:t>
+      </w:r>
+      <w:proofErr w:type="gramStart"/>
+      <w:r>
+        <w:t>be</w:t>
+      </w:r>
+      <w:proofErr w:type="gramEnd"/>
+      <w:r>
+        <w:t xml:space="preserve"> null:  Be sure to properly handle those values in your code.</w:t>
+      </w:r>
+    </w:p>
+    <w:p>
+      <w:pPr>
+        <w:ind w:left="720"/>
+      </w:pPr>
+      <w:proofErr w:type="gramStart"/>
+      <w:r>
+        <w:rPr>
+          <w:b/>
+        </w:rPr>
+        <w:t>sort</w:t>
+      </w:r>
+      <w:proofErr w:type="gramEnd"/>
+      <w:r>
+        <w:t xml:space="preserve"> – a single attribute name, or array of attribute names, used to sort the members of each group </w:t>
+      </w:r>
+    </w:p>
+    <w:p/>
+    <w:p/>
+    <w:p>
+      <w:pPr>
+        <w:pStyle w:val="Heading1"/>
+      </w:pPr>
+      <w:r>
+        <w:lastRenderedPageBreak/>
+        <w:t>DREADFUL BITS</w:t>
+      </w:r>
+    </w:p>
+    <w:p/>
+    <w:p>
+      <w:r>
+        <w:t>There are some parts of CUBE that have not been fully thought out and refactored to match.</w:t>
+      </w:r>
+    </w:p>
+    <w:p/>
+    <w:p>
+      <w:pPr>
+        <w:pStyle w:val="Heading2"/>
+      </w:pPr>
+      <w:proofErr w:type="spellStart"/>
+      <w:r>
+        <w:t>CUBE.merge</w:t>
+      </w:r>
+      <w:proofErr w:type="spellEnd"/>
+    </w:p>
+    <w:p/>
+    <w:p>
+      <w:r>
+        <w:t>What does it mean to match edges of two, or more, cubes?  If the cubes match on all edges, then their elements can be merged to a single element.  But in the general case it is not clear to me what it means to match on an edge.  In some of the simpler cases, we may merge summary data (which are smaller dimensional cubes).  Maybe disjoint edges declare a hyper cube?</w:t>
+      </w:r>
+    </w:p>
+    <w:p>
+      <w:r>
+        <w:t xml:space="preserve">Until this is resolved we can only merge all edges, which must all match. </w:t>
+      </w:r>
+    </w:p>
+    <w:p>
+      <w:pPr>
+        <w:pStyle w:val="Code"/>
+        <w:ind w:left="720"/>
+      </w:pPr>
+      <w:proofErr w:type="spellStart"/>
+      <w:proofErr w:type="gramStart"/>
+      <w:r>
+        <w:t>CUBE.merge</w:t>
+      </w:r>
+      <w:proofErr w:type="spellEnd"/>
+      <w:r>
+        <w:t>(</w:t>
+      </w:r>
+      <w:proofErr w:type="gramEnd"/>
+      <w:r>
+        <w:t>{"cubes":[</w:t>
+      </w:r>
+    </w:p>
+    <w:p>
+      <w:pPr>
+        <w:pStyle w:val="Code"/>
+        <w:ind w:left="720"/>
+      </w:pPr>
+      <w:r>
+        <w:tab/>
+        <w:t>{"from":s0, "edges"</w:t>
+      </w:r>
+      <w:proofErr w:type="gramStart"/>
+      <w:r>
+        <w:t>:[</w:t>
+      </w:r>
+      <w:proofErr w:type="gramEnd"/>
+      <w:r>
+        <w:t>"</w:t>
+      </w:r>
+      <w:proofErr w:type="spellStart"/>
+      <w:r>
+        <w:t>test_name</w:t>
+      </w:r>
+      <w:proofErr w:type="spellEnd"/>
+      <w:r>
+        <w:t>", "date"]},</w:t>
+      </w:r>
+    </w:p>
+    <w:p>
+      <w:pPr>
+        <w:pStyle w:val="Code"/>
+        <w:ind w:left="720"/>
+      </w:pPr>
+      <w:r>
+        <w:tab/>
+        <w:t>{"from":s1, "edges"</w:t>
+      </w:r>
+      <w:proofErr w:type="gramStart"/>
+      <w:r>
+        <w:t>:[</w:t>
+      </w:r>
+      <w:proofErr w:type="gramEnd"/>
+      <w:r>
+        <w:t>"</w:t>
+      </w:r>
+      <w:proofErr w:type="spellStart"/>
+      <w:r>
+        <w:t>test_name</w:t>
+      </w:r>
+      <w:proofErr w:type="spellEnd"/>
+      <w:r>
+        <w:t>", "date"]}</w:t>
+      </w:r>
+    </w:p>
+    <w:p>
+      <w:pPr>
+        <w:pStyle w:val="Code"/>
         <w:ind w:left="720"/>
       </w:pPr>
       <w:bookmarkStart w:id="0" w:name="_GoBack"/>
       <w:bookmarkEnd w:id="0"/>
       <w:r>
-        <w:rPr>
-          <w:rStyle w:val="CodeChar"/>
-        </w:rPr>
-        <w:t>duration</w:t>
-      </w:r>
-      <w:r>
-        <w:t xml:space="preserve"> – Defines an time interval </w:t>
-      </w:r>
-    </w:p>
-    <w:p>
-      <w:pPr>
-        <w:ind w:left="1440"/>
-      </w:pPr>
-      <w:r>
-        <w:rPr>
-          <w:b/>
-        </w:rPr>
-        <w:t>edge.domain.</w:t>
-      </w:r>
-      <w:r>
-        <w:rPr>
-          <w:b/>
-        </w:rPr>
-        <w:t>min</w:t>
-      </w:r>
-      <w:r>
-        <w:t xml:space="preserve"> – Minimum value of domain (optional)</w:t>
-      </w:r>
-    </w:p>
-    <w:p>
-      <w:pPr>
-        <w:ind w:left="1440"/>
-      </w:pPr>
-      <w:r>
-        <w:rPr>
-          <w:b/>
-        </w:rPr>
-        <w:t>edge.domain.</w:t>
-      </w:r>
-      <w:r>
-        <w:rPr>
-          <w:b/>
-        </w:rPr>
-        <w:t>max</w:t>
-      </w:r>
-      <w:r>
-        <w:t xml:space="preserve"> – Supremum of domain (optional)</w:t>
-      </w:r>
-    </w:p>
-    <w:p>
-      <w:pPr>
-        <w:ind w:left="1440"/>
-      </w:pPr>
-      <w:r>
-        <w:rPr>
-          <w:b/>
-        </w:rPr>
-        <w:lastRenderedPageBreak/>
-        <w:t>edge.domain.</w:t>
-      </w:r>
-      <w:r>
-        <w:rPr>
-          <w:b/>
-        </w:rPr>
-        <w:t>interval</w:t>
-      </w:r>
-      <w:r>
-        <w:t xml:space="preserve"> – The size of each time part. (max-min)/interval must be an integer</w:t>
-      </w:r>
-    </w:p>
-    <w:p>
-      <w:pPr>
-        <w:ind w:left="720"/>
-      </w:pPr>
-      <w:r>
-        <w:rPr>
-          <w:rStyle w:val="CodeChar"/>
-        </w:rPr>
-        <w:t>numeric</w:t>
-      </w:r>
-      <w:r>
-        <w:t xml:space="preserve"> – Defines a unit-less </w:t>
-      </w:r>
-      <w:r>
-        <w:t>range of values</w:t>
-      </w:r>
-    </w:p>
-    <w:p>
-      <w:pPr>
-        <w:ind w:left="1440"/>
-      </w:pPr>
-      <w:r>
-        <w:rPr>
-          <w:b/>
-        </w:rPr>
-        <w:t>edge.domain.</w:t>
-      </w:r>
-      <w:r>
-        <w:rPr>
-          <w:b/>
-        </w:rPr>
-        <w:t>min</w:t>
-      </w:r>
-      <w:r>
-        <w:t xml:space="preserve"> – Minimum value of domain (optional)</w:t>
-      </w:r>
-    </w:p>
-    <w:p>
-      <w:pPr>
-        <w:ind w:left="1440"/>
-      </w:pPr>
-      <w:r>
-        <w:rPr>
-          <w:b/>
-        </w:rPr>
-        <w:t>edge.domain.</w:t>
-      </w:r>
-      <w:r>
-        <w:rPr>
-          <w:b/>
-        </w:rPr>
-        <w:t>max</w:t>
-      </w:r>
-      <w:r>
-        <w:t xml:space="preserve"> – Supremum of domain (optional)</w:t>
-      </w:r>
-    </w:p>
-    <w:p>
-      <w:pPr>
-        <w:ind w:left="1440"/>
-      </w:pPr>
-      <w:r>
-        <w:rPr>
-          <w:b/>
-        </w:rPr>
-        <w:t>edge.domain.</w:t>
-      </w:r>
-      <w:r>
-        <w:rPr>
-          <w:b/>
-        </w:rPr>
-        <w:t>interval</w:t>
-      </w:r>
-      <w:r>
-        <w:t xml:space="preserve"> – The size of each time part. (max-min)/interval must be an integer</w:t>
-      </w:r>
-    </w:p>
-    <w:p>
-      <w:pPr>
-        <w:ind w:left="720"/>
-      </w:pPr>
-      <w:r>
-        <w:rPr>
-          <w:rStyle w:val="CodeChar"/>
-        </w:rPr>
-        <w:t>count</w:t>
-      </w:r>
-      <w:r>
-        <w:t xml:space="preserve"> – </w:t>
-      </w:r>
-      <w:r>
-        <w:t xml:space="preserve">just like </w:t>
-      </w:r>
-      <w:r>
-        <w:rPr>
-          <w:rStyle w:val="CodeChar"/>
-        </w:rPr>
-        <w:t>numeric</w:t>
-      </w:r>
-      <w:r>
-        <w:t>, but limited to integers &gt;= 0</w:t>
-      </w:r>
-    </w:p>
-    <w:p>
-      <w:pPr>
-        <w:ind w:left="720"/>
-      </w:pPr>
-      <w:r>
-        <w:rPr>
-          <w:rStyle w:val="CodeChar"/>
-        </w:rPr>
-        <w:t>set</w:t>
-      </w:r>
-      <w:r>
-        <w:t xml:space="preserve"> – An explicit set of </w:t>
-      </w:r>
-      <w:r>
-        <w:t xml:space="preserve">unique values </w:t>
-      </w:r>
-    </w:p>
-    <w:p>
-      <w:pPr>
-        <w:ind w:left="1440"/>
-      </w:pPr>
-      <w:r>
-        <w:rPr>
-          <w:b/>
-        </w:rPr>
-        <w:t>edge.domain.</w:t>
-      </w:r>
-      <w:r>
-        <w:rPr>
-          <w:b/>
-        </w:rPr>
-        <w:t>partitions</w:t>
-      </w:r>
-      <w:r>
-        <w:t xml:space="preserve"> – the set of values allowed.  These can be compound objects, but </w:t>
-      </w:r>
-      <w:r>
-        <w:rPr>
-          <w:b/>
-        </w:rPr>
-        <w:t>edge.test</w:t>
-      </w:r>
-      <w:r>
-        <w:t xml:space="preserve"> and </w:t>
-      </w:r>
-      <w:r>
-        <w:rPr>
-          <w:b/>
-        </w:rPr>
-        <w:t>edge.domain.value</w:t>
-      </w:r>
-      <w:r>
-        <w:t xml:space="preserve"> need to be defined.</w:t>
-      </w:r>
-    </w:p>
-    <w:p>
-      <w:pPr>
-        <w:ind w:left="1440"/>
-      </w:pPr>
-    </w:p>
-    <w:p>
-      <w:pPr>
-        <w:pStyle w:val="Heading1"/>
-      </w:pPr>
-      <w:r>
-        <w:t>analytic</w:t>
-      </w:r>
-    </w:p>
-    <w:p>
-      <w:pPr>
-        <w:ind w:left="720"/>
-      </w:pPr>
-      <w:r>
-        <w:t>Each analytic column d</w:t>
-      </w:r>
-      <w:r>
-        <w:t xml:space="preserve">efines an additional </w:t>
-      </w:r>
-      <w:r>
-        <w:t>attribute for the result set</w:t>
-      </w:r>
-      <w:r>
-        <w:t xml:space="preserve">.  </w:t>
-      </w:r>
-      <w:r>
-        <w:t xml:space="preserve">An </w:t>
-      </w:r>
-      <w:r>
-        <w:t>analytic does not change the number of rows returned</w:t>
-      </w:r>
-      <w:r>
-        <w:t>.</w:t>
-      </w:r>
-      <w:r>
-        <w:t xml:space="preserve">  For each analytic,</w:t>
-      </w:r>
-      <w:r>
-        <w:t xml:space="preserve"> the data is grouped, sorted and assigned a “rownum” attribute that can be use</w:t>
-      </w:r>
-      <w:r>
-        <w:t>d to calculate the attribute value</w:t>
-      </w:r>
-      <w:r>
-        <w:t>.</w:t>
-      </w:r>
-      <w:r>
-        <w:t xml:space="preserve">  </w:t>
-      </w:r>
-    </w:p>
-    <w:p>
-      <w:pPr>
-        <w:ind w:left="720"/>
-      </w:pPr>
-      <w:r>
-        <w:rPr>
-          <w:b/>
-        </w:rPr>
-        <w:t>name</w:t>
-      </w:r>
-      <w:r>
-        <w:t xml:space="preserve"> – name given to resulting attribute</w:t>
-      </w:r>
-    </w:p>
-    <w:p>
-      <w:pPr>
-        <w:ind w:left="720"/>
-      </w:pPr>
-      <w:r>
-        <w:rPr>
-          <w:b/>
-        </w:rPr>
-        <w:t>value</w:t>
-      </w:r>
-      <w:r>
-        <w:t xml:space="preserve"> – code to determine the attribute value.  It has access to two special variables: </w:t>
-      </w:r>
-    </w:p>
-    <w:p>
-      <w:pPr>
-        <w:ind w:left="1440"/>
-      </w:pPr>
-      <w:r>
-        <w:rPr>
-          <w:b/>
-        </w:rPr>
-        <w:t>“rownum”</w:t>
-      </w:r>
-      <w:r>
-        <w:t xml:space="preserve"> – which is</w:t>
-      </w:r>
-      <w:r>
-        <w:t xml:space="preserve"> </w:t>
-      </w:r>
-      <w:r>
-        <w:t>integer</w:t>
-      </w:r>
-      <w:r>
-        <w:t>, starting at zero for the first row</w:t>
-      </w:r>
-    </w:p>
-    <w:p>
-      <w:pPr>
-        <w:ind w:left="1440"/>
-      </w:pPr>
-      <w:r>
-        <w:t xml:space="preserve"> </w:t>
-      </w:r>
-      <w:r>
-        <w:rPr>
-          <w:b/>
-        </w:rPr>
-        <w:t>“rows”</w:t>
-      </w:r>
-      <w:r>
-        <w:t xml:space="preserve"> – an array of all data in the group.</w:t>
-      </w:r>
-    </w:p>
-    <w:p>
-      <w:pPr>
-        <w:ind w:left="720"/>
-      </w:pPr>
-      <w:r>
-        <w:rPr>
-          <w:b/>
-        </w:rPr>
-        <w:t>edges</w:t>
-      </w:r>
-      <w:r>
-        <w:t xml:space="preserve"> – an array of column names used to determine the groups </w:t>
-      </w:r>
-    </w:p>
-    <w:p>
-      <w:pPr>
-        <w:ind w:left="720"/>
-      </w:pPr>
-      <w:r>
-        <w:rPr>
-          <w:b/>
-        </w:rPr>
-        <w:t xml:space="preserve">where </w:t>
-      </w:r>
-      <w:r>
-        <w:t>– code that returns true/false to indicate if a record is a member of any group.  This will not affect the number of rows returned, only how the analytic is calculated.  If where</w:t>
-      </w:r>
-      <w:r>
-        <w:t xml:space="preserve"> returns false then </w:t>
-      </w:r>
-      <w:r>
-        <w:rPr>
-          <w:b/>
-        </w:rPr>
-        <w:t xml:space="preserve">rownum </w:t>
-      </w:r>
-      <w:r>
-        <w:t xml:space="preserve">and </w:t>
-      </w:r>
-      <w:r>
-        <w:rPr>
-          <w:b/>
-        </w:rPr>
-        <w:t>rows</w:t>
-      </w:r>
-      <w:r>
-        <w:t xml:space="preserve"> will both be null:  Be sure to properly handle those values in your code.</w:t>
-      </w:r>
-    </w:p>
-    <w:p>
-      <w:pPr>
-        <w:ind w:left="720"/>
-      </w:pPr>
-      <w:r>
-        <w:rPr>
-          <w:b/>
-        </w:rPr>
-        <w:t>sort</w:t>
-      </w:r>
-      <w:r>
-        <w:t xml:space="preserve"> – a single attribute name, or array of attribute names, used to sort the members of each group </w:t>
-      </w:r>
-    </w:p>
-    <w:p/>
-    <w:p/>
-    <w:p/>
-    <w:p/>
+        <w:t>]})</w:t>
+      </w:r>
+    </w:p>
     <w:sectPr>
       <w:pgSz w:w="12240" w:h="15840"/>
       <w:pgMar w:top="1440" w:right="1440" w:bottom="1440" w:left="1440" w:header="708" w:footer="708" w:gutter="0"/>
@@ -2346,6 +3201,30 @@
       <w:szCs w:val="28"/>
     </w:rPr>
   </w:style>
+  <w:style w:type="paragraph" w:styleId="Heading2">
+    <w:name w:val="heading 2"/>
+    <w:basedOn w:val="Normal"/>
+    <w:next w:val="Normal"/>
+    <w:link w:val="Heading2Char"/>
+    <w:uiPriority w:val="9"/>
+    <w:unhideWhenUsed/>
+    <w:qFormat/>
+    <w:rsid w:val="009B656A"/>
+    <w:pPr>
+      <w:keepNext/>
+      <w:keepLines/>
+      <w:spacing w:before="200" w:after="0"/>
+      <w:outlineLvl w:val="1"/>
+    </w:pPr>
+    <w:rPr>
+      <w:rFonts w:asciiTheme="majorHAnsi" w:eastAsiaTheme="majorEastAsia" w:hAnsiTheme="majorHAnsi" w:cstheme="majorBidi"/>
+      <w:b/>
+      <w:bCs/>
+      <w:color w:val="4F81BD" w:themeColor="accent1"/>
+      <w:sz w:val="26"/>
+      <w:szCs w:val="26"/>
+    </w:rPr>
+  </w:style>
   <w:style w:type="character" w:default="1" w:styleId="DefaultParagraphFont">
     <w:name w:val="Default Paragraph Font"/>
     <w:uiPriority w:val="1"/>
@@ -2451,6 +3330,21 @@
       <w:rFonts w:ascii="Courier New" w:hAnsi="Courier New" w:cs="Courier New"/>
       <w:b/>
       <w:sz w:val="20"/>
+    </w:rPr>
+  </w:style>
+  <w:style w:type="character" w:customStyle="1" w:styleId="Heading2Char">
+    <w:name w:val="Heading 2 Char"/>
+    <w:basedOn w:val="DefaultParagraphFont"/>
+    <w:link w:val="Heading2"/>
+    <w:uiPriority w:val="9"/>
+    <w:rsid w:val="009B656A"/>
+    <w:rPr>
+      <w:rFonts w:asciiTheme="majorHAnsi" w:eastAsiaTheme="majorEastAsia" w:hAnsiTheme="majorHAnsi" w:cstheme="majorBidi"/>
+      <w:b/>
+      <w:bCs/>
+      <w:color w:val="4F81BD" w:themeColor="accent1"/>
+      <w:sz w:val="26"/>
+      <w:szCs w:val="26"/>
     </w:rPr>
   </w:style>
 </w:styles>
@@ -2640,6 +3534,30 @@
       <w:szCs w:val="28"/>
     </w:rPr>
   </w:style>
+  <w:style w:type="paragraph" w:styleId="Heading2">
+    <w:name w:val="heading 2"/>
+    <w:basedOn w:val="Normal"/>
+    <w:next w:val="Normal"/>
+    <w:link w:val="Heading2Char"/>
+    <w:uiPriority w:val="9"/>
+    <w:unhideWhenUsed/>
+    <w:qFormat/>
+    <w:rsid w:val="009B656A"/>
+    <w:pPr>
+      <w:keepNext/>
+      <w:keepLines/>
+      <w:spacing w:before="200" w:after="0"/>
+      <w:outlineLvl w:val="1"/>
+    </w:pPr>
+    <w:rPr>
+      <w:rFonts w:asciiTheme="majorHAnsi" w:eastAsiaTheme="majorEastAsia" w:hAnsiTheme="majorHAnsi" w:cstheme="majorBidi"/>
+      <w:b/>
+      <w:bCs/>
+      <w:color w:val="4F81BD" w:themeColor="accent1"/>
+      <w:sz w:val="26"/>
+      <w:szCs w:val="26"/>
+    </w:rPr>
+  </w:style>
   <w:style w:type="character" w:default="1" w:styleId="DefaultParagraphFont">
     <w:name w:val="Default Paragraph Font"/>
     <w:uiPriority w:val="1"/>
@@ -2745,6 +3663,21 @@
       <w:rFonts w:ascii="Courier New" w:hAnsi="Courier New" w:cs="Courier New"/>
       <w:b/>
       <w:sz w:val="20"/>
+    </w:rPr>
+  </w:style>
+  <w:style w:type="character" w:customStyle="1" w:styleId="Heading2Char">
+    <w:name w:val="Heading 2 Char"/>
+    <w:basedOn w:val="DefaultParagraphFont"/>
+    <w:link w:val="Heading2"/>
+    <w:uiPriority w:val="9"/>
+    <w:rsid w:val="009B656A"/>
+    <w:rPr>
+      <w:rFonts w:asciiTheme="majorHAnsi" w:eastAsiaTheme="majorEastAsia" w:hAnsiTheme="majorHAnsi" w:cstheme="majorBidi"/>
+      <w:b/>
+      <w:bCs/>
+      <w:color w:val="4F81BD" w:themeColor="accent1"/>
+      <w:sz w:val="26"/>
+      <w:szCs w:val="26"/>
     </w:rPr>
   </w:style>
 </w:styles>

</xml_diff>